<commit_message>
Updated Code and Requirements.
</commit_message>
<xml_diff>
--- a/ProjectDocuments/02_Executing/03_Change_Request_Register.docx
+++ b/ProjectDocuments/02_Executing/03_Change_Request_Register.docx
@@ -1,6 +1,6 @@
 
 <file path=word/document.xml><?xml version="1.0" encoding="utf-8"?>
-<w:document xmlns:wpc="http://schemas.microsoft.com/office/word/2010/wordprocessingCanvas" xmlns:cx="http://schemas.microsoft.com/office/drawing/2014/chartex" xmlns:cx1="http://schemas.microsoft.com/office/drawing/2015/9/8/chartex" xmlns:mc="http://schemas.openxmlformats.org/markup-compatibility/2006" xmlns:o="urn:schemas-microsoft-com:office:office" xmlns:r="http://schemas.openxmlformats.org/officeDocument/2006/relationships" xmlns:m="http://schemas.openxmlformats.org/officeDocument/2006/math" xmlns:v="urn:schemas-microsoft-com:vml" xmlns:wp14="http://schemas.microsoft.com/office/word/2010/wordprocessingDrawing" xmlns:wp="http://schemas.openxmlformats.org/drawingml/2006/wordprocessingDrawing" xmlns:w10="urn:schemas-microsoft-com:office:word" xmlns:w="http://schemas.openxmlformats.org/wordprocessingml/2006/main" xmlns:w14="http://schemas.microsoft.com/office/word/2010/wordml" xmlns:w15="http://schemas.microsoft.com/office/word/2012/wordml" xmlns:w16se="http://schemas.microsoft.com/office/word/2015/wordml/symex" xmlns:wpg="http://schemas.microsoft.com/office/word/2010/wordprocessingGroup" xmlns:wpi="http://schemas.microsoft.com/office/word/2010/wordprocessingInk" xmlns:wne="http://schemas.microsoft.com/office/word/2006/wordml" xmlns:wps="http://schemas.microsoft.com/office/word/2010/wordprocessingShape" mc:Ignorable="w14 w15 w16se wp14">
+<w:document xmlns:ve="http://schemas.openxmlformats.org/markup-compatibility/2006" xmlns:o="urn:schemas-microsoft-com:office:office" xmlns:r="http://schemas.openxmlformats.org/officeDocument/2006/relationships" xmlns:m="http://schemas.openxmlformats.org/officeDocument/2006/math" xmlns:v="urn:schemas-microsoft-com:vml" xmlns:wp="http://schemas.openxmlformats.org/drawingml/2006/wordprocessingDrawing" xmlns:w10="urn:schemas-microsoft-com:office:word" xmlns:w="http://schemas.openxmlformats.org/wordprocessingml/2006/main" xmlns:wne="http://schemas.microsoft.com/office/word/2006/wordml">
   <w:body>
     <w:p>
       <w:pPr>
@@ -806,7 +806,7 @@
           <w:insideV w:val="single" w:sz="6" w:space="0" w:color="auto"/>
         </w:tblBorders>
         <w:tblLayout w:type="fixed"/>
-        <w:tblLook w:val="0000" w:firstRow="0" w:lastRow="0" w:firstColumn="0" w:lastColumn="0" w:noHBand="0" w:noVBand="0"/>
+        <w:tblLook w:val="0000"/>
       </w:tblPr>
       <w:tblGrid>
         <w:gridCol w:w="1043"/>
@@ -1238,9 +1238,14 @@
             <w:pPr>
               <w:rPr>
                 <w:b/>
-                <w:color w:val="FF0000"/>
               </w:rPr>
             </w:pPr>
+            <w:r>
+              <w:rPr>
+                <w:b/>
+              </w:rPr>
+              <w:t>3.</w:t>
+            </w:r>
           </w:p>
         </w:tc>
         <w:tc>
@@ -1261,7 +1266,11 @@
               <w:bottom w:val="dotted" w:sz="4" w:space="0" w:color="auto"/>
             </w:tcBorders>
           </w:tcPr>
-          <w:p/>
+          <w:p>
+            <w:r>
+              <w:t>Added new Requirement regarding “Baseline” and “Multiline”</w:t>
+            </w:r>
+          </w:p>
         </w:tc>
         <w:tc>
           <w:tcPr>
@@ -1271,7 +1280,11 @@
               <w:bottom w:val="dotted" w:sz="4" w:space="0" w:color="auto"/>
             </w:tcBorders>
           </w:tcPr>
-          <w:p/>
+          <w:p>
+            <w:r>
+              <w:t>Herciu Bogdan</w:t>
+            </w:r>
+          </w:p>
         </w:tc>
         <w:tc>
           <w:tcPr>
@@ -1281,7 +1294,14 @@
               <w:bottom w:val="dotted" w:sz="4" w:space="0" w:color="auto"/>
             </w:tcBorders>
           </w:tcPr>
-          <w:p/>
+          <w:p>
+            <w:r>
+              <w:t>20</w:t>
+            </w:r>
+            <w:r>
+              <w:t>-07-19</w:t>
+            </w:r>
+          </w:p>
         </w:tc>
         <w:tc>
           <w:tcPr>
@@ -1291,7 +1311,14 @@
               <w:bottom w:val="dotted" w:sz="4" w:space="0" w:color="auto"/>
             </w:tcBorders>
           </w:tcPr>
-          <w:p/>
+          <w:p>
+            <w:r>
+              <w:t>20</w:t>
+            </w:r>
+            <w:r>
+              <w:t>-07-19</w:t>
+            </w:r>
+          </w:p>
         </w:tc>
         <w:tc>
           <w:tcPr>
@@ -1418,7 +1445,7 @@
 </file>
 
 <file path=word/endnotes.xml><?xml version="1.0" encoding="utf-8"?>
-<w:endnotes xmlns:wpc="http://schemas.microsoft.com/office/word/2010/wordprocessingCanvas" xmlns:cx="http://schemas.microsoft.com/office/drawing/2014/chartex" xmlns:cx1="http://schemas.microsoft.com/office/drawing/2015/9/8/chartex" xmlns:mc="http://schemas.openxmlformats.org/markup-compatibility/2006" xmlns:o="urn:schemas-microsoft-com:office:office" xmlns:r="http://schemas.openxmlformats.org/officeDocument/2006/relationships" xmlns:m="http://schemas.openxmlformats.org/officeDocument/2006/math" xmlns:v="urn:schemas-microsoft-com:vml" xmlns:wp14="http://schemas.microsoft.com/office/word/2010/wordprocessingDrawing" xmlns:wp="http://schemas.openxmlformats.org/drawingml/2006/wordprocessingDrawing" xmlns:w10="urn:schemas-microsoft-com:office:word" xmlns:w="http://schemas.openxmlformats.org/wordprocessingml/2006/main" xmlns:w14="http://schemas.microsoft.com/office/word/2010/wordml" xmlns:w15="http://schemas.microsoft.com/office/word/2012/wordml" xmlns:w16se="http://schemas.microsoft.com/office/word/2015/wordml/symex" xmlns:wpg="http://schemas.microsoft.com/office/word/2010/wordprocessingGroup" xmlns:wpi="http://schemas.microsoft.com/office/word/2010/wordprocessingInk" xmlns:wne="http://schemas.microsoft.com/office/word/2006/wordml" xmlns:wps="http://schemas.microsoft.com/office/word/2010/wordprocessingShape" mc:Ignorable="w14 w15 w16se wp14">
+<w:endnotes xmlns:ve="http://schemas.openxmlformats.org/markup-compatibility/2006" xmlns:o="urn:schemas-microsoft-com:office:office" xmlns:r="http://schemas.openxmlformats.org/officeDocument/2006/relationships" xmlns:m="http://schemas.openxmlformats.org/officeDocument/2006/math" xmlns:v="urn:schemas-microsoft-com:vml" xmlns:wp="http://schemas.openxmlformats.org/drawingml/2006/wordprocessingDrawing" xmlns:w10="urn:schemas-microsoft-com:office:word" xmlns:w="http://schemas.openxmlformats.org/wordprocessingml/2006/main" xmlns:wne="http://schemas.microsoft.com/office/word/2006/wordml">
   <w:endnote w:type="separator" w:id="-1">
     <w:p>
       <w:r>
@@ -1437,7 +1464,7 @@
 </file>
 
 <file path=word/footer1.xml><?xml version="1.0" encoding="utf-8"?>
-<w:ftr xmlns:wpc="http://schemas.microsoft.com/office/word/2010/wordprocessingCanvas" xmlns:cx="http://schemas.microsoft.com/office/drawing/2014/chartex" xmlns:cx1="http://schemas.microsoft.com/office/drawing/2015/9/8/chartex" xmlns:mc="http://schemas.openxmlformats.org/markup-compatibility/2006" xmlns:o="urn:schemas-microsoft-com:office:office" xmlns:r="http://schemas.openxmlformats.org/officeDocument/2006/relationships" xmlns:m="http://schemas.openxmlformats.org/officeDocument/2006/math" xmlns:v="urn:schemas-microsoft-com:vml" xmlns:wp14="http://schemas.microsoft.com/office/word/2010/wordprocessingDrawing" xmlns:wp="http://schemas.openxmlformats.org/drawingml/2006/wordprocessingDrawing" xmlns:w10="urn:schemas-microsoft-com:office:word" xmlns:w="http://schemas.openxmlformats.org/wordprocessingml/2006/main" xmlns:w14="http://schemas.microsoft.com/office/word/2010/wordml" xmlns:w15="http://schemas.microsoft.com/office/word/2012/wordml" xmlns:w16se="http://schemas.microsoft.com/office/word/2015/wordml/symex" xmlns:wpg="http://schemas.microsoft.com/office/word/2010/wordprocessingGroup" xmlns:wpi="http://schemas.microsoft.com/office/word/2010/wordprocessingInk" xmlns:wne="http://schemas.microsoft.com/office/word/2006/wordml" xmlns:wps="http://schemas.microsoft.com/office/word/2010/wordprocessingShape" mc:Ignorable="w14 w15 w16se wp14">
+<w:ftr xmlns:ve="http://schemas.openxmlformats.org/markup-compatibility/2006" xmlns:o="urn:schemas-microsoft-com:office:office" xmlns:r="http://schemas.openxmlformats.org/officeDocument/2006/relationships" xmlns:m="http://schemas.openxmlformats.org/officeDocument/2006/math" xmlns:v="urn:schemas-microsoft-com:vml" xmlns:wp="http://schemas.openxmlformats.org/drawingml/2006/wordprocessingDrawing" xmlns:w10="urn:schemas-microsoft-com:office:word" xmlns:w="http://schemas.openxmlformats.org/wordprocessingml/2006/main" xmlns:wne="http://schemas.microsoft.com/office/word/2006/wordml">
   <w:p>
     <w:pPr>
       <w:pStyle w:val="Footer"/>
@@ -1473,7 +1500,7 @@
 </file>
 
 <file path=word/footnotes.xml><?xml version="1.0" encoding="utf-8"?>
-<w:footnotes xmlns:wpc="http://schemas.microsoft.com/office/word/2010/wordprocessingCanvas" xmlns:cx="http://schemas.microsoft.com/office/drawing/2014/chartex" xmlns:cx1="http://schemas.microsoft.com/office/drawing/2015/9/8/chartex" xmlns:mc="http://schemas.openxmlformats.org/markup-compatibility/2006" xmlns:o="urn:schemas-microsoft-com:office:office" xmlns:r="http://schemas.openxmlformats.org/officeDocument/2006/relationships" xmlns:m="http://schemas.openxmlformats.org/officeDocument/2006/math" xmlns:v="urn:schemas-microsoft-com:vml" xmlns:wp14="http://schemas.microsoft.com/office/word/2010/wordprocessingDrawing" xmlns:wp="http://schemas.openxmlformats.org/drawingml/2006/wordprocessingDrawing" xmlns:w10="urn:schemas-microsoft-com:office:word" xmlns:w="http://schemas.openxmlformats.org/wordprocessingml/2006/main" xmlns:w14="http://schemas.microsoft.com/office/word/2010/wordml" xmlns:w15="http://schemas.microsoft.com/office/word/2012/wordml" xmlns:w16se="http://schemas.microsoft.com/office/word/2015/wordml/symex" xmlns:wpg="http://schemas.microsoft.com/office/word/2010/wordprocessingGroup" xmlns:wpi="http://schemas.microsoft.com/office/word/2010/wordprocessingInk" xmlns:wne="http://schemas.microsoft.com/office/word/2006/wordml" xmlns:wps="http://schemas.microsoft.com/office/word/2010/wordprocessingShape" mc:Ignorable="w14 w15 w16se wp14">
+<w:footnotes xmlns:ve="http://schemas.openxmlformats.org/markup-compatibility/2006" xmlns:o="urn:schemas-microsoft-com:office:office" xmlns:r="http://schemas.openxmlformats.org/officeDocument/2006/relationships" xmlns:m="http://schemas.openxmlformats.org/officeDocument/2006/math" xmlns:v="urn:schemas-microsoft-com:vml" xmlns:wp="http://schemas.openxmlformats.org/drawingml/2006/wordprocessingDrawing" xmlns:w10="urn:schemas-microsoft-com:office:word" xmlns:w="http://schemas.openxmlformats.org/wordprocessingml/2006/main" xmlns:wne="http://schemas.microsoft.com/office/word/2006/wordml">
   <w:footnote w:type="separator" w:id="-1">
     <w:p>
       <w:r>
@@ -1492,7 +1519,7 @@
 </file>
 
 <file path=word/header1.xml><?xml version="1.0" encoding="utf-8"?>
-<w:hdr xmlns:wpc="http://schemas.microsoft.com/office/word/2010/wordprocessingCanvas" xmlns:cx="http://schemas.microsoft.com/office/drawing/2014/chartex" xmlns:cx1="http://schemas.microsoft.com/office/drawing/2015/9/8/chartex" xmlns:mc="http://schemas.openxmlformats.org/markup-compatibility/2006" xmlns:o="urn:schemas-microsoft-com:office:office" xmlns:r="http://schemas.openxmlformats.org/officeDocument/2006/relationships" xmlns:m="http://schemas.openxmlformats.org/officeDocument/2006/math" xmlns:v="urn:schemas-microsoft-com:vml" xmlns:wp14="http://schemas.microsoft.com/office/word/2010/wordprocessingDrawing" xmlns:wp="http://schemas.openxmlformats.org/drawingml/2006/wordprocessingDrawing" xmlns:w10="urn:schemas-microsoft-com:office:word" xmlns:w="http://schemas.openxmlformats.org/wordprocessingml/2006/main" xmlns:w14="http://schemas.microsoft.com/office/word/2010/wordml" xmlns:w15="http://schemas.microsoft.com/office/word/2012/wordml" xmlns:w16se="http://schemas.microsoft.com/office/word/2015/wordml/symex" xmlns:wpg="http://schemas.microsoft.com/office/word/2010/wordprocessingGroup" xmlns:wpi="http://schemas.microsoft.com/office/word/2010/wordprocessingInk" xmlns:wne="http://schemas.microsoft.com/office/word/2006/wordml" xmlns:wps="http://schemas.microsoft.com/office/word/2010/wordprocessingShape" mc:Ignorable="w14 w15 w16se wp14">
+<w:hdr xmlns:ve="http://schemas.openxmlformats.org/markup-compatibility/2006" xmlns:o="urn:schemas-microsoft-com:office:office" xmlns:r="http://schemas.openxmlformats.org/officeDocument/2006/relationships" xmlns:m="http://schemas.openxmlformats.org/officeDocument/2006/math" xmlns:v="urn:schemas-microsoft-com:vml" xmlns:wp="http://schemas.openxmlformats.org/drawingml/2006/wordprocessingDrawing" xmlns:w10="urn:schemas-microsoft-com:office:word" xmlns:w="http://schemas.openxmlformats.org/wordprocessingml/2006/main" xmlns:wne="http://schemas.microsoft.com/office/word/2006/wordml">
   <w:tbl>
     <w:tblPr>
       <w:tblW w:w="9070" w:type="dxa"/>
@@ -1506,7 +1533,7 @@
         <w:insideV w:val="single" w:sz="4" w:space="0" w:color="auto"/>
       </w:tblBorders>
       <w:tblLayout w:type="fixed"/>
-      <w:tblLook w:val="01E0" w:firstRow="1" w:lastRow="1" w:firstColumn="1" w:lastColumn="1" w:noHBand="0" w:noVBand="0"/>
+      <w:tblLook w:val="01E0"/>
     </w:tblPr>
     <w:tblGrid>
       <w:gridCol w:w="1984"/>
@@ -1555,7 +1582,7 @@
                         <a:blip r:embed="rId1">
                           <a:extLst>
                             <a:ext uri="{28A0092B-C50C-407E-A947-70E740481C1C}">
-                              <a14:useLocalDpi xmlns:a14="http://schemas.microsoft.com/office/drawing/2010/main" val="0"/>
+                              <a14:useLocalDpi xmlns:a14="http://schemas.microsoft.com/office/drawing/2010/main" xmlns:wps="http://schemas.microsoft.com/office/word/2010/wordprocessingShape" xmlns:wpi="http://schemas.microsoft.com/office/word/2010/wordprocessingInk" xmlns:wpg="http://schemas.microsoft.com/office/word/2010/wordprocessingGroup" xmlns:w16se="http://schemas.microsoft.com/office/word/2015/wordml/symex" xmlns:w15="http://schemas.microsoft.com/office/word/2012/wordml" xmlns:w14="http://schemas.microsoft.com/office/word/2010/wordml" xmlns:w="http://schemas.openxmlformats.org/wordprocessingml/2006/main" xmlns:w10="urn:schemas-microsoft-com:office:word" xmlns:wp14="http://schemas.microsoft.com/office/word/2010/wordprocessingDrawing" xmlns:v="urn:schemas-microsoft-com:vml" xmlns:o="urn:schemas-microsoft-com:office:office" xmlns:mc="http://schemas.openxmlformats.org/markup-compatibility/2006" xmlns:cx1="http://schemas.microsoft.com/office/drawing/2015/9/8/chartex" xmlns:cx="http://schemas.microsoft.com/office/drawing/2014/chartex" xmlns:wpc="http://schemas.microsoft.com/office/word/2010/wordprocessingCanvas" xmlns="" val="0"/>
                             </a:ext>
                           </a:extLst>
                         </a:blip>
@@ -1687,31 +1714,16 @@
             </w:rPr>
             <w:t xml:space="preserve"> </w:t>
           </w:r>
-          <w:r>
-            <w:fldChar w:fldCharType="begin"/>
-          </w:r>
-          <w:r>
-            <w:instrText xml:space="preserve"> NUMPAGES   \* MERGEFORMAT </w:instrText>
-          </w:r>
-          <w:r>
-            <w:fldChar w:fldCharType="separate"/>
-          </w:r>
-          <w:r>
-            <w:rPr>
-              <w:b/>
-              <w:noProof/>
-              <w:sz w:val="16"/>
-            </w:rPr>
-            <w:t>4</w:t>
-          </w:r>
-          <w:r>
-            <w:rPr>
-              <w:b/>
-              <w:noProof/>
-              <w:sz w:val="16"/>
-            </w:rPr>
-            <w:fldChar w:fldCharType="end"/>
-          </w:r>
+          <w:fldSimple w:instr=" NUMPAGES   \* MERGEFORMAT ">
+            <w:r>
+              <w:rPr>
+                <w:b/>
+                <w:noProof/>
+                <w:sz w:val="16"/>
+              </w:rPr>
+              <w:t>4</w:t>
+            </w:r>
+          </w:fldSimple>
         </w:p>
       </w:tc>
     </w:tr>
@@ -1776,51 +1788,38 @@
               <w:sz w:val="16"/>
             </w:rPr>
           </w:pPr>
-          <w:r>
-            <w:fldChar w:fldCharType="begin"/>
-          </w:r>
-          <w:r>
-            <w:instrText xml:space="preserve"> DOCPROPERTY  "CC Dat"  \* MERGEFORMAT </w:instrText>
-          </w:r>
-          <w:r>
-            <w:fldChar w:fldCharType="separate"/>
-          </w:r>
-          <w:r>
-            <w:rPr>
-              <w:sz w:val="16"/>
-            </w:rPr>
-            <w:t>2019</w:t>
-          </w:r>
-          <w:r>
-            <w:rPr>
-              <w:sz w:val="16"/>
-            </w:rPr>
-            <w:t>-</w:t>
-          </w:r>
-          <w:r>
-            <w:rPr>
-              <w:sz w:val="16"/>
-            </w:rPr>
-            <w:t>04</w:t>
-          </w:r>
-          <w:r>
-            <w:rPr>
-              <w:sz w:val="16"/>
-            </w:rPr>
-            <w:t>-</w:t>
-          </w:r>
-          <w:r>
-            <w:rPr>
-              <w:sz w:val="16"/>
-            </w:rPr>
-            <w:t>13</w:t>
-          </w:r>
-          <w:r>
-            <w:rPr>
-              <w:sz w:val="16"/>
-            </w:rPr>
-            <w:fldChar w:fldCharType="end"/>
-          </w:r>
+          <w:fldSimple w:instr=" DOCPROPERTY  &quot;CC Dat&quot;  \* MERGEFORMAT ">
+            <w:r>
+              <w:rPr>
+                <w:sz w:val="16"/>
+              </w:rPr>
+              <w:t>2019</w:t>
+            </w:r>
+            <w:r>
+              <w:rPr>
+                <w:sz w:val="16"/>
+              </w:rPr>
+              <w:t>-</w:t>
+            </w:r>
+            <w:r>
+              <w:rPr>
+                <w:sz w:val="16"/>
+              </w:rPr>
+              <w:t>04</w:t>
+            </w:r>
+            <w:r>
+              <w:rPr>
+                <w:sz w:val="16"/>
+              </w:rPr>
+              <w:t>-</w:t>
+            </w:r>
+            <w:r>
+              <w:rPr>
+                <w:sz w:val="16"/>
+              </w:rPr>
+              <w:t>13</w:t>
+            </w:r>
+          </w:fldSimple>
         </w:p>
       </w:tc>
     </w:tr>
@@ -1830,8 +1829,8 @@
 </file>
 
 <file path=word/numbering.xml><?xml version="1.0" encoding="utf-8"?>
-<w:numbering xmlns:wpc="http://schemas.microsoft.com/office/word/2010/wordprocessingCanvas" xmlns:cx="http://schemas.microsoft.com/office/drawing/2014/chartex" xmlns:cx1="http://schemas.microsoft.com/office/drawing/2015/9/8/chartex" xmlns:mc="http://schemas.openxmlformats.org/markup-compatibility/2006" xmlns:o="urn:schemas-microsoft-com:office:office" xmlns:r="http://schemas.openxmlformats.org/officeDocument/2006/relationships" xmlns:m="http://schemas.openxmlformats.org/officeDocument/2006/math" xmlns:v="urn:schemas-microsoft-com:vml" xmlns:wp14="http://schemas.microsoft.com/office/word/2010/wordprocessingDrawing" xmlns:wp="http://schemas.openxmlformats.org/drawingml/2006/wordprocessingDrawing" xmlns:w10="urn:schemas-microsoft-com:office:word" xmlns:w="http://schemas.openxmlformats.org/wordprocessingml/2006/main" xmlns:w14="http://schemas.microsoft.com/office/word/2010/wordml" xmlns:w15="http://schemas.microsoft.com/office/word/2012/wordml" xmlns:w16se="http://schemas.microsoft.com/office/word/2015/wordml/symex" xmlns:wpg="http://schemas.microsoft.com/office/word/2010/wordprocessingGroup" xmlns:wpi="http://schemas.microsoft.com/office/word/2010/wordprocessingInk" xmlns:wne="http://schemas.microsoft.com/office/word/2006/wordml" xmlns:wps="http://schemas.microsoft.com/office/word/2010/wordprocessingShape" mc:Ignorable="w14 w15 w16se wp14">
-  <w:abstractNum w:abstractNumId="0" w15:restartNumberingAfterBreak="0">
+<w:numbering xmlns:ve="http://schemas.openxmlformats.org/markup-compatibility/2006" xmlns:o="urn:schemas-microsoft-com:office:office" xmlns:r="http://schemas.openxmlformats.org/officeDocument/2006/relationships" xmlns:m="http://schemas.openxmlformats.org/officeDocument/2006/math" xmlns:v="urn:schemas-microsoft-com:vml" xmlns:wp="http://schemas.openxmlformats.org/drawingml/2006/wordprocessingDrawing" xmlns:w10="urn:schemas-microsoft-com:office:word" xmlns:w="http://schemas.openxmlformats.org/wordprocessingml/2006/main" xmlns:wne="http://schemas.microsoft.com/office/word/2006/wordml">
+  <w:abstractNum w:abstractNumId="0">
     <w:nsid w:val="FFFFFFFE"/>
     <w:multiLevelType w:val="singleLevel"/>
     <w:tmpl w:val="50ECD278"/>
@@ -1841,7 +1840,7 @@
       <w:lvlJc w:val="left"/>
     </w:lvl>
   </w:abstractNum>
-  <w:abstractNum w:abstractNumId="1" w15:restartNumberingAfterBreak="0">
+  <w:abstractNum w:abstractNumId="1">
     <w:nsid w:val="00CC412E"/>
     <w:multiLevelType w:val="multilevel"/>
     <w:tmpl w:val="904E8CF4"/>
@@ -1978,7 +1977,7 @@
       </w:rPr>
     </w:lvl>
   </w:abstractNum>
-  <w:abstractNum w:abstractNumId="2" w15:restartNumberingAfterBreak="0">
+  <w:abstractNum w:abstractNumId="2">
     <w:nsid w:val="03FA2BC4"/>
     <w:multiLevelType w:val="hybridMultilevel"/>
     <w:tmpl w:val="7764D77E"/>
@@ -2091,7 +2090,7 @@
       </w:rPr>
     </w:lvl>
   </w:abstractNum>
-  <w:abstractNum w:abstractNumId="3" w15:restartNumberingAfterBreak="0">
+  <w:abstractNum w:abstractNumId="3">
     <w:nsid w:val="0AFD4812"/>
     <w:multiLevelType w:val="hybridMultilevel"/>
     <w:tmpl w:val="50646D58"/>
@@ -2204,7 +2203,7 @@
       </w:rPr>
     </w:lvl>
   </w:abstractNum>
-  <w:abstractNum w:abstractNumId="4" w15:restartNumberingAfterBreak="0">
+  <w:abstractNum w:abstractNumId="4">
     <w:nsid w:val="100D02F6"/>
     <w:multiLevelType w:val="hybridMultilevel"/>
     <w:tmpl w:val="72441A7A"/>
@@ -2344,7 +2343,7 @@
       </w:rPr>
     </w:lvl>
   </w:abstractNum>
-  <w:abstractNum w:abstractNumId="5" w15:restartNumberingAfterBreak="0">
+  <w:abstractNum w:abstractNumId="5">
     <w:nsid w:val="16503B0D"/>
     <w:multiLevelType w:val="hybridMultilevel"/>
     <w:tmpl w:val="BC8CD520"/>
@@ -2433,7 +2432,7 @@
       </w:pPr>
     </w:lvl>
   </w:abstractNum>
-  <w:abstractNum w:abstractNumId="6" w15:restartNumberingAfterBreak="0">
+  <w:abstractNum w:abstractNumId="6">
     <w:nsid w:val="1C010595"/>
     <w:multiLevelType w:val="hybridMultilevel"/>
     <w:tmpl w:val="BB4E430C"/>
@@ -2573,7 +2572,7 @@
       </w:rPr>
     </w:lvl>
   </w:abstractNum>
-  <w:abstractNum w:abstractNumId="7" w15:restartNumberingAfterBreak="0">
+  <w:abstractNum w:abstractNumId="7">
     <w:nsid w:val="245C0978"/>
     <w:multiLevelType w:val="hybridMultilevel"/>
     <w:tmpl w:val="84C86FB6"/>
@@ -2662,7 +2661,7 @@
       </w:pPr>
     </w:lvl>
   </w:abstractNum>
-  <w:abstractNum w:abstractNumId="8" w15:restartNumberingAfterBreak="0">
+  <w:abstractNum w:abstractNumId="8">
     <w:nsid w:val="254A3998"/>
     <w:multiLevelType w:val="hybridMultilevel"/>
     <w:tmpl w:val="B3A8DEEE"/>
@@ -2776,7 +2775,7 @@
       </w:rPr>
     </w:lvl>
   </w:abstractNum>
-  <w:abstractNum w:abstractNumId="9" w15:restartNumberingAfterBreak="0">
+  <w:abstractNum w:abstractNumId="9">
     <w:nsid w:val="2B9112DB"/>
     <w:multiLevelType w:val="hybridMultilevel"/>
     <w:tmpl w:val="5538A9E6"/>
@@ -2866,7 +2865,7 @@
       </w:pPr>
     </w:lvl>
   </w:abstractNum>
-  <w:abstractNum w:abstractNumId="10" w15:restartNumberingAfterBreak="0">
+  <w:abstractNum w:abstractNumId="10">
     <w:nsid w:val="34A844C1"/>
     <w:multiLevelType w:val="hybridMultilevel"/>
     <w:tmpl w:val="A71C5AA0"/>
@@ -2978,7 +2977,7 @@
       </w:rPr>
     </w:lvl>
   </w:abstractNum>
-  <w:abstractNum w:abstractNumId="11" w15:restartNumberingAfterBreak="0">
+  <w:abstractNum w:abstractNumId="11">
     <w:nsid w:val="36593F38"/>
     <w:multiLevelType w:val="hybridMultilevel"/>
     <w:tmpl w:val="109229D6"/>
@@ -3064,7 +3063,7 @@
       </w:pPr>
     </w:lvl>
   </w:abstractNum>
-  <w:abstractNum w:abstractNumId="12" w15:restartNumberingAfterBreak="0">
+  <w:abstractNum w:abstractNumId="12">
     <w:nsid w:val="3BD47533"/>
     <w:multiLevelType w:val="multilevel"/>
     <w:tmpl w:val="82602DD8"/>
@@ -3214,7 +3213,7 @@
       </w:rPr>
     </w:lvl>
   </w:abstractNum>
-  <w:abstractNum w:abstractNumId="13" w15:restartNumberingAfterBreak="0">
+  <w:abstractNum w:abstractNumId="13">
     <w:nsid w:val="3CAE0E51"/>
     <w:multiLevelType w:val="hybridMultilevel"/>
     <w:tmpl w:val="9D24F4F6"/>
@@ -3327,7 +3326,7 @@
       </w:rPr>
     </w:lvl>
   </w:abstractNum>
-  <w:abstractNum w:abstractNumId="14" w15:restartNumberingAfterBreak="0">
+  <w:abstractNum w:abstractNumId="14">
     <w:nsid w:val="3D581639"/>
     <w:multiLevelType w:val="hybridMultilevel"/>
     <w:tmpl w:val="6880691E"/>
@@ -3416,7 +3415,7 @@
       </w:pPr>
     </w:lvl>
   </w:abstractNum>
-  <w:abstractNum w:abstractNumId="15" w15:restartNumberingAfterBreak="0">
+  <w:abstractNum w:abstractNumId="15">
     <w:nsid w:val="3FF56203"/>
     <w:multiLevelType w:val="hybridMultilevel"/>
     <w:tmpl w:val="53A09D4A"/>
@@ -3505,7 +3504,7 @@
       </w:pPr>
     </w:lvl>
   </w:abstractNum>
-  <w:abstractNum w:abstractNumId="16" w15:restartNumberingAfterBreak="0">
+  <w:abstractNum w:abstractNumId="16">
     <w:nsid w:val="44164066"/>
     <w:multiLevelType w:val="multilevel"/>
     <w:tmpl w:val="5D9A44DA"/>
@@ -3642,7 +3641,7 @@
       </w:rPr>
     </w:lvl>
   </w:abstractNum>
-  <w:abstractNum w:abstractNumId="17" w15:restartNumberingAfterBreak="0">
+  <w:abstractNum w:abstractNumId="17">
     <w:nsid w:val="45D536CB"/>
     <w:multiLevelType w:val="hybridMultilevel"/>
     <w:tmpl w:val="D122BFE8"/>
@@ -3731,7 +3730,7 @@
       </w:pPr>
     </w:lvl>
   </w:abstractNum>
-  <w:abstractNum w:abstractNumId="18" w15:restartNumberingAfterBreak="0">
+  <w:abstractNum w:abstractNumId="18">
     <w:nsid w:val="57B750AC"/>
     <w:multiLevelType w:val="hybridMultilevel"/>
     <w:tmpl w:val="3B6CF1C0"/>
@@ -3871,7 +3870,7 @@
       </w:rPr>
     </w:lvl>
   </w:abstractNum>
-  <w:abstractNum w:abstractNumId="19" w15:restartNumberingAfterBreak="0">
+  <w:abstractNum w:abstractNumId="19">
     <w:nsid w:val="5B8951E1"/>
     <w:multiLevelType w:val="hybridMultilevel"/>
     <w:tmpl w:val="4622025A"/>
@@ -3960,7 +3959,7 @@
       </w:pPr>
     </w:lvl>
   </w:abstractNum>
-  <w:abstractNum w:abstractNumId="20" w15:restartNumberingAfterBreak="0">
+  <w:abstractNum w:abstractNumId="20">
     <w:nsid w:val="5BDB2E56"/>
     <w:multiLevelType w:val="hybridMultilevel"/>
     <w:tmpl w:val="D0643564"/>
@@ -4049,7 +4048,7 @@
       </w:pPr>
     </w:lvl>
   </w:abstractNum>
-  <w:abstractNum w:abstractNumId="21" w15:restartNumberingAfterBreak="0">
+  <w:abstractNum w:abstractNumId="21">
     <w:nsid w:val="5C2D78C0"/>
     <w:multiLevelType w:val="hybridMultilevel"/>
     <w:tmpl w:val="46628546"/>
@@ -4189,7 +4188,7 @@
       </w:rPr>
     </w:lvl>
   </w:abstractNum>
-  <w:abstractNum w:abstractNumId="22" w15:restartNumberingAfterBreak="0">
+  <w:abstractNum w:abstractNumId="22">
     <w:nsid w:val="5F3844BF"/>
     <w:multiLevelType w:val="hybridMultilevel"/>
     <w:tmpl w:val="0010DC3C"/>
@@ -4278,7 +4277,7 @@
       </w:pPr>
     </w:lvl>
   </w:abstractNum>
-  <w:abstractNum w:abstractNumId="23" w15:restartNumberingAfterBreak="0">
+  <w:abstractNum w:abstractNumId="23">
     <w:nsid w:val="64764F29"/>
     <w:multiLevelType w:val="hybridMultilevel"/>
     <w:tmpl w:val="2AD80C04"/>
@@ -4369,7 +4368,7 @@
       </w:pPr>
     </w:lvl>
   </w:abstractNum>
-  <w:abstractNum w:abstractNumId="24" w15:restartNumberingAfterBreak="0">
+  <w:abstractNum w:abstractNumId="24">
     <w:nsid w:val="6F8B67BB"/>
     <w:multiLevelType w:val="hybridMultilevel"/>
     <w:tmpl w:val="C93C9B16"/>
@@ -4509,7 +4508,7 @@
       </w:rPr>
     </w:lvl>
   </w:abstractNum>
-  <w:abstractNum w:abstractNumId="25" w15:restartNumberingAfterBreak="0">
+  <w:abstractNum w:abstractNumId="25">
     <w:nsid w:val="77D754A3"/>
     <w:multiLevelType w:val="hybridMultilevel"/>
     <w:tmpl w:val="47B0C074"/>
@@ -4598,7 +4597,7 @@
       </w:pPr>
     </w:lvl>
   </w:abstractNum>
-  <w:abstractNum w:abstractNumId="26" w15:restartNumberingAfterBreak="0">
+  <w:abstractNum w:abstractNumId="26">
     <w:nsid w:val="7E3D3E50"/>
     <w:multiLevelType w:val="hybridMultilevel"/>
     <w:tmpl w:val="C86A3736"/>
@@ -4789,7 +4788,7 @@
 </file>
 
 <file path=word/styles.xml><?xml version="1.0" encoding="utf-8"?>
-<w:styles xmlns:mc="http://schemas.openxmlformats.org/markup-compatibility/2006" xmlns:r="http://schemas.openxmlformats.org/officeDocument/2006/relationships" xmlns:w="http://schemas.openxmlformats.org/wordprocessingml/2006/main" xmlns:w14="http://schemas.microsoft.com/office/word/2010/wordml" xmlns:w15="http://schemas.microsoft.com/office/word/2012/wordml" xmlns:w16se="http://schemas.microsoft.com/office/word/2015/wordml/symex" mc:Ignorable="w14 w15 w16se">
+<w:styles xmlns:r="http://schemas.openxmlformats.org/officeDocument/2006/relationships" xmlns:w="http://schemas.openxmlformats.org/wordprocessingml/2006/main">
   <w:docDefaults>
     <w:rPrDefault>
       <w:rPr>
@@ -4799,372 +4798,149 @@
     </w:rPrDefault>
     <w:pPrDefault/>
   </w:docDefaults>
-  <w:latentStyles w:defLockedState="0" w:defUIPriority="0" w:defSemiHidden="0" w:defUnhideWhenUsed="0" w:defQFormat="0" w:count="371">
-    <w:lsdException w:name="Normal" w:qFormat="1"/>
-    <w:lsdException w:name="heading 1" w:qFormat="1"/>
-    <w:lsdException w:name="heading 2" w:qFormat="1"/>
-    <w:lsdException w:name="heading 3" w:qFormat="1"/>
-    <w:lsdException w:name="heading 4" w:qFormat="1"/>
-    <w:lsdException w:name="heading 5" w:qFormat="1"/>
-    <w:lsdException w:name="heading 6" w:qFormat="1"/>
-    <w:lsdException w:name="heading 7" w:semiHidden="1" w:unhideWhenUsed="1" w:qFormat="1"/>
-    <w:lsdException w:name="heading 8" w:semiHidden="1" w:unhideWhenUsed="1" w:qFormat="1"/>
-    <w:lsdException w:name="heading 9" w:semiHidden="1" w:unhideWhenUsed="1" w:qFormat="1"/>
-    <w:lsdException w:name="index 1" w:semiHidden="1" w:unhideWhenUsed="1"/>
-    <w:lsdException w:name="index 2" w:semiHidden="1" w:unhideWhenUsed="1"/>
-    <w:lsdException w:name="index 3" w:semiHidden="1" w:unhideWhenUsed="1"/>
-    <w:lsdException w:name="index 4" w:semiHidden="1" w:unhideWhenUsed="1"/>
-    <w:lsdException w:name="index 5" w:semiHidden="1" w:unhideWhenUsed="1"/>
-    <w:lsdException w:name="index 6" w:semiHidden="1" w:unhideWhenUsed="1"/>
-    <w:lsdException w:name="index 7" w:semiHidden="1" w:unhideWhenUsed="1"/>
-    <w:lsdException w:name="index 8" w:semiHidden="1" w:unhideWhenUsed="1"/>
-    <w:lsdException w:name="index 9" w:semiHidden="1" w:unhideWhenUsed="1"/>
-    <w:lsdException w:name="toc 1" w:semiHidden="1" w:uiPriority="39" w:unhideWhenUsed="1"/>
-    <w:lsdException w:name="toc 2" w:semiHidden="1" w:uiPriority="39" w:unhideWhenUsed="1"/>
-    <w:lsdException w:name="toc 3" w:semiHidden="1" w:uiPriority="39" w:unhideWhenUsed="1"/>
-    <w:lsdException w:name="toc 4" w:semiHidden="1" w:unhideWhenUsed="1"/>
-    <w:lsdException w:name="toc 5" w:semiHidden="1" w:unhideWhenUsed="1"/>
-    <w:lsdException w:name="toc 6" w:semiHidden="1" w:unhideWhenUsed="1"/>
-    <w:lsdException w:name="toc 7" w:semiHidden="1" w:unhideWhenUsed="1"/>
-    <w:lsdException w:name="toc 8" w:semiHidden="1" w:unhideWhenUsed="1"/>
-    <w:lsdException w:name="toc 9" w:semiHidden="1" w:unhideWhenUsed="1"/>
-    <w:lsdException w:name="Normal Indent" w:semiHidden="1" w:unhideWhenUsed="1"/>
-    <w:lsdException w:name="footnote text" w:semiHidden="1" w:unhideWhenUsed="1"/>
-    <w:lsdException w:name="annotation text" w:semiHidden="1" w:unhideWhenUsed="1"/>
-    <w:lsdException w:name="header" w:semiHidden="1" w:unhideWhenUsed="1"/>
-    <w:lsdException w:name="footer" w:semiHidden="1" w:unhideWhenUsed="1"/>
-    <w:lsdException w:name="index heading" w:semiHidden="1" w:unhideWhenUsed="1"/>
-    <w:lsdException w:name="caption" w:semiHidden="1" w:unhideWhenUsed="1" w:qFormat="1"/>
-    <w:lsdException w:name="table of figures" w:semiHidden="1" w:uiPriority="99" w:unhideWhenUsed="1"/>
-    <w:lsdException w:name="envelope address" w:semiHidden="1" w:unhideWhenUsed="1"/>
-    <w:lsdException w:name="envelope return" w:semiHidden="1" w:unhideWhenUsed="1"/>
-    <w:lsdException w:name="footnote reference" w:semiHidden="1" w:unhideWhenUsed="1"/>
-    <w:lsdException w:name="annotation reference" w:semiHidden="1" w:unhideWhenUsed="1"/>
-    <w:lsdException w:name="line number" w:semiHidden="1" w:unhideWhenUsed="1"/>
-    <w:lsdException w:name="page number" w:semiHidden="1" w:unhideWhenUsed="1"/>
-    <w:lsdException w:name="endnote reference" w:semiHidden="1" w:unhideWhenUsed="1"/>
-    <w:lsdException w:name="endnote text" w:semiHidden="1" w:unhideWhenUsed="1"/>
-    <w:lsdException w:name="table of authorities" w:semiHidden="1" w:unhideWhenUsed="1"/>
-    <w:lsdException w:name="macro" w:semiHidden="1" w:unhideWhenUsed="1"/>
-    <w:lsdException w:name="toa heading" w:semiHidden="1" w:unhideWhenUsed="1"/>
-    <w:lsdException w:name="List" w:semiHidden="1" w:unhideWhenUsed="1"/>
-    <w:lsdException w:name="List Bullet" w:semiHidden="1" w:unhideWhenUsed="1"/>
-    <w:lsdException w:name="List 2" w:semiHidden="1" w:unhideWhenUsed="1"/>
-    <w:lsdException w:name="List 3" w:semiHidden="1" w:unhideWhenUsed="1"/>
-    <w:lsdException w:name="List Bullet 2" w:semiHidden="1" w:unhideWhenUsed="1"/>
-    <w:lsdException w:name="List Bullet 3" w:semiHidden="1" w:unhideWhenUsed="1"/>
-    <w:lsdException w:name="List Bullet 4" w:semiHidden="1" w:unhideWhenUsed="1"/>
-    <w:lsdException w:name="List Bullet 5" w:semiHidden="1" w:unhideWhenUsed="1"/>
-    <w:lsdException w:name="List Number 2" w:semiHidden="1" w:unhideWhenUsed="1"/>
-    <w:lsdException w:name="List Number 3" w:semiHidden="1" w:unhideWhenUsed="1"/>
-    <w:lsdException w:name="List Number 4" w:semiHidden="1" w:unhideWhenUsed="1"/>
-    <w:lsdException w:name="List Number 5" w:semiHidden="1" w:unhideWhenUsed="1"/>
-    <w:lsdException w:name="Title" w:qFormat="1"/>
-    <w:lsdException w:name="Closing" w:semiHidden="1" w:unhideWhenUsed="1"/>
-    <w:lsdException w:name="Signature" w:semiHidden="1" w:unhideWhenUsed="1"/>
-    <w:lsdException w:name="Default Paragraph Font" w:semiHidden="1" w:unhideWhenUsed="1"/>
-    <w:lsdException w:name="Body Text" w:semiHidden="1" w:unhideWhenUsed="1"/>
-    <w:lsdException w:name="Body Text Indent" w:semiHidden="1" w:unhideWhenUsed="1"/>
-    <w:lsdException w:name="List Continue" w:semiHidden="1" w:unhideWhenUsed="1"/>
-    <w:lsdException w:name="List Continue 2" w:semiHidden="1" w:unhideWhenUsed="1"/>
-    <w:lsdException w:name="List Continue 3" w:semiHidden="1" w:unhideWhenUsed="1"/>
-    <w:lsdException w:name="List Continue 4" w:semiHidden="1" w:unhideWhenUsed="1"/>
-    <w:lsdException w:name="List Continue 5" w:semiHidden="1" w:unhideWhenUsed="1"/>
-    <w:lsdException w:name="Message Header" w:semiHidden="1" w:unhideWhenUsed="1"/>
-    <w:lsdException w:name="Subtitle" w:uiPriority="11" w:qFormat="1"/>
-    <w:lsdException w:name="Body Text First Indent 2" w:semiHidden="1" w:unhideWhenUsed="1"/>
-    <w:lsdException w:name="Note Heading" w:semiHidden="1" w:unhideWhenUsed="1"/>
-    <w:lsdException w:name="Body Text 2" w:semiHidden="1" w:unhideWhenUsed="1"/>
-    <w:lsdException w:name="Body Text 3" w:semiHidden="1" w:unhideWhenUsed="1"/>
-    <w:lsdException w:name="Body Text Indent 2" w:semiHidden="1" w:unhideWhenUsed="1"/>
-    <w:lsdException w:name="Body Text Indent 3" w:semiHidden="1" w:unhideWhenUsed="1"/>
-    <w:lsdException w:name="Block Text" w:semiHidden="1" w:unhideWhenUsed="1"/>
-    <w:lsdException w:name="Hyperlink" w:semiHidden="1" w:uiPriority="99" w:unhideWhenUsed="1"/>
-    <w:lsdException w:name="FollowedHyperlink" w:semiHidden="1" w:uiPriority="99" w:unhideWhenUsed="1"/>
-    <w:lsdException w:name="Strong" w:qFormat="1"/>
-    <w:lsdException w:name="Emphasis" w:uiPriority="20" w:qFormat="1"/>
-    <w:lsdException w:name="Document Map" w:semiHidden="1" w:unhideWhenUsed="1"/>
-    <w:lsdException w:name="Plain Text" w:semiHidden="1" w:unhideWhenUsed="1"/>
-    <w:lsdException w:name="E-mail Signature" w:semiHidden="1" w:unhideWhenUsed="1"/>
-    <w:lsdException w:name="HTML Top of Form" w:semiHidden="1" w:unhideWhenUsed="1"/>
-    <w:lsdException w:name="HTML Bottom of Form" w:semiHidden="1" w:unhideWhenUsed="1"/>
-    <w:lsdException w:name="Normal (Web)" w:semiHidden="1" w:uiPriority="99" w:unhideWhenUsed="1"/>
-    <w:lsdException w:name="HTML Acronym" w:semiHidden="1" w:unhideWhenUsed="1"/>
-    <w:lsdException w:name="HTML Address" w:semiHidden="1" w:unhideWhenUsed="1"/>
-    <w:lsdException w:name="HTML Cite" w:semiHidden="1" w:unhideWhenUsed="1"/>
-    <w:lsdException w:name="HTML Code" w:semiHidden="1" w:unhideWhenUsed="1"/>
-    <w:lsdException w:name="HTML Definition" w:semiHidden="1" w:unhideWhenUsed="1"/>
-    <w:lsdException w:name="HTML Keyboard" w:semiHidden="1" w:unhideWhenUsed="1"/>
-    <w:lsdException w:name="HTML Preformatted" w:semiHidden="1" w:unhideWhenUsed="1"/>
-    <w:lsdException w:name="HTML Sample" w:semiHidden="1" w:unhideWhenUsed="1"/>
-    <w:lsdException w:name="HTML Typewriter" w:semiHidden="1" w:unhideWhenUsed="1"/>
-    <w:lsdException w:name="HTML Variable" w:semiHidden="1" w:unhideWhenUsed="1"/>
-    <w:lsdException w:name="Normal Table" w:semiHidden="1" w:unhideWhenUsed="1"/>
-    <w:lsdException w:name="annotation subject" w:semiHidden="1" w:unhideWhenUsed="1"/>
-    <w:lsdException w:name="No List" w:semiHidden="1" w:uiPriority="99" w:unhideWhenUsed="1"/>
-    <w:lsdException w:name="Outline List 1" w:semiHidden="1" w:unhideWhenUsed="1"/>
-    <w:lsdException w:name="Outline List 2" w:semiHidden="1" w:unhideWhenUsed="1"/>
-    <w:lsdException w:name="Outline List 3" w:semiHidden="1" w:unhideWhenUsed="1"/>
-    <w:lsdException w:name="Table Simple 1" w:semiHidden="1" w:unhideWhenUsed="1"/>
-    <w:lsdException w:name="Table Simple 2" w:semiHidden="1" w:unhideWhenUsed="1"/>
-    <w:lsdException w:name="Table Simple 3" w:semiHidden="1" w:unhideWhenUsed="1"/>
-    <w:lsdException w:name="Table Classic 1" w:semiHidden="1" w:unhideWhenUsed="1"/>
-    <w:lsdException w:name="Table Classic 2" w:semiHidden="1" w:unhideWhenUsed="1"/>
-    <w:lsdException w:name="Table Classic 3" w:semiHidden="1" w:unhideWhenUsed="1"/>
-    <w:lsdException w:name="Table Classic 4" w:semiHidden="1" w:unhideWhenUsed="1"/>
-    <w:lsdException w:name="Table Colorful 1" w:semiHidden="1" w:unhideWhenUsed="1"/>
-    <w:lsdException w:name="Table Colorful 2" w:semiHidden="1" w:unhideWhenUsed="1"/>
-    <w:lsdException w:name="Table Colorful 3" w:semiHidden="1" w:unhideWhenUsed="1"/>
-    <w:lsdException w:name="Table Columns 1" w:semiHidden="1" w:unhideWhenUsed="1"/>
-    <w:lsdException w:name="Table Columns 2" w:semiHidden="1" w:unhideWhenUsed="1"/>
-    <w:lsdException w:name="Table Columns 3" w:semiHidden="1" w:unhideWhenUsed="1"/>
-    <w:lsdException w:name="Table Columns 4" w:semiHidden="1" w:unhideWhenUsed="1"/>
-    <w:lsdException w:name="Table Columns 5" w:semiHidden="1" w:unhideWhenUsed="1"/>
-    <w:lsdException w:name="Table Grid 1" w:semiHidden="1" w:unhideWhenUsed="1"/>
-    <w:lsdException w:name="Table Grid 2" w:semiHidden="1" w:unhideWhenUsed="1"/>
-    <w:lsdException w:name="Table Grid 3" w:semiHidden="1" w:unhideWhenUsed="1"/>
-    <w:lsdException w:name="Table Grid 4" w:semiHidden="1" w:unhideWhenUsed="1"/>
-    <w:lsdException w:name="Table Grid 5" w:semiHidden="1" w:unhideWhenUsed="1"/>
-    <w:lsdException w:name="Table Grid 6" w:semiHidden="1" w:unhideWhenUsed="1"/>
-    <w:lsdException w:name="Table Grid 7" w:semiHidden="1" w:unhideWhenUsed="1"/>
-    <w:lsdException w:name="Table Grid 8" w:semiHidden="1" w:unhideWhenUsed="1"/>
-    <w:lsdException w:name="Table List 1" w:semiHidden="1" w:unhideWhenUsed="1"/>
-    <w:lsdException w:name="Table List 2" w:semiHidden="1" w:unhideWhenUsed="1"/>
-    <w:lsdException w:name="Table List 3" w:semiHidden="1" w:unhideWhenUsed="1"/>
-    <w:lsdException w:name="Table List 4" w:semiHidden="1" w:unhideWhenUsed="1"/>
-    <w:lsdException w:name="Table List 5" w:semiHidden="1" w:unhideWhenUsed="1"/>
-    <w:lsdException w:name="Table List 6" w:semiHidden="1" w:unhideWhenUsed="1"/>
-    <w:lsdException w:name="Table List 7" w:semiHidden="1" w:unhideWhenUsed="1"/>
-    <w:lsdException w:name="Table List 8" w:semiHidden="1" w:unhideWhenUsed="1"/>
-    <w:lsdException w:name="Table 3D effects 1" w:semiHidden="1" w:unhideWhenUsed="1"/>
-    <w:lsdException w:name="Table 3D effects 2" w:semiHidden="1" w:unhideWhenUsed="1"/>
-    <w:lsdException w:name="Table 3D effects 3" w:semiHidden="1" w:unhideWhenUsed="1"/>
-    <w:lsdException w:name="Table Contemporary" w:semiHidden="1" w:unhideWhenUsed="1"/>
-    <w:lsdException w:name="Table Elegant" w:semiHidden="1" w:unhideWhenUsed="1"/>
-    <w:lsdException w:name="Table Professional" w:semiHidden="1" w:unhideWhenUsed="1"/>
-    <w:lsdException w:name="Table Subtle 1" w:semiHidden="1" w:unhideWhenUsed="1"/>
-    <w:lsdException w:name="Table Subtle 2" w:semiHidden="1" w:unhideWhenUsed="1"/>
-    <w:lsdException w:name="Table Web 1" w:semiHidden="1" w:unhideWhenUsed="1"/>
-    <w:lsdException w:name="Table Web 2" w:semiHidden="1" w:unhideWhenUsed="1"/>
-    <w:lsdException w:name="Table Web 3" w:semiHidden="1" w:unhideWhenUsed="1"/>
-    <w:lsdException w:name="Balloon Text" w:semiHidden="1" w:uiPriority="99" w:unhideWhenUsed="1"/>
-    <w:lsdException w:name="Table Grid" w:uiPriority="59"/>
-    <w:lsdException w:name="Table Theme" w:semiHidden="1" w:unhideWhenUsed="1"/>
-    <w:lsdException w:name="Placeholder Text" w:semiHidden="1" w:uiPriority="99"/>
-    <w:lsdException w:name="No Spacing" w:uiPriority="1" w:qFormat="1"/>
-    <w:lsdException w:name="Light Shading" w:uiPriority="60"/>
-    <w:lsdException w:name="Light List" w:uiPriority="61"/>
-    <w:lsdException w:name="Light Grid" w:uiPriority="62"/>
-    <w:lsdException w:name="Medium Shading 1" w:uiPriority="63"/>
-    <w:lsdException w:name="Medium Shading 2" w:uiPriority="64"/>
-    <w:lsdException w:name="Medium List 1" w:uiPriority="65"/>
-    <w:lsdException w:name="Medium List 2" w:uiPriority="66"/>
-    <w:lsdException w:name="Medium Grid 1" w:uiPriority="67"/>
-    <w:lsdException w:name="Medium Grid 2" w:uiPriority="68"/>
-    <w:lsdException w:name="Medium Grid 3" w:uiPriority="69"/>
-    <w:lsdException w:name="Dark List" w:uiPriority="70"/>
-    <w:lsdException w:name="Colorful Shading" w:uiPriority="71"/>
-    <w:lsdException w:name="Colorful List" w:uiPriority="72"/>
-    <w:lsdException w:name="Colorful Grid" w:uiPriority="73"/>
-    <w:lsdException w:name="Light Shading Accent 1" w:uiPriority="60"/>
-    <w:lsdException w:name="Light List Accent 1" w:uiPriority="61"/>
-    <w:lsdException w:name="Light Grid Accent 1" w:uiPriority="62"/>
-    <w:lsdException w:name="Medium Shading 1 Accent 1" w:uiPriority="63"/>
-    <w:lsdException w:name="Medium Shading 2 Accent 1" w:uiPriority="64"/>
-    <w:lsdException w:name="Medium List 1 Accent 1" w:uiPriority="65"/>
-    <w:lsdException w:name="Revision" w:semiHidden="1" w:uiPriority="99"/>
-    <w:lsdException w:name="List Paragraph" w:uiPriority="34" w:qFormat="1"/>
-    <w:lsdException w:name="Quote" w:uiPriority="29" w:qFormat="1"/>
-    <w:lsdException w:name="Intense Quote" w:uiPriority="30" w:qFormat="1"/>
-    <w:lsdException w:name="Medium List 2 Accent 1" w:uiPriority="66"/>
-    <w:lsdException w:name="Medium Grid 1 Accent 1" w:uiPriority="67"/>
-    <w:lsdException w:name="Medium Grid 2 Accent 1" w:uiPriority="68"/>
-    <w:lsdException w:name="Medium Grid 3 Accent 1" w:uiPriority="69"/>
-    <w:lsdException w:name="Dark List Accent 1" w:uiPriority="70"/>
-    <w:lsdException w:name="Colorful Shading Accent 1" w:uiPriority="71"/>
-    <w:lsdException w:name="Colorful List Accent 1" w:uiPriority="72"/>
-    <w:lsdException w:name="Colorful Grid Accent 1" w:uiPriority="73"/>
-    <w:lsdException w:name="Light Shading Accent 2" w:uiPriority="60"/>
-    <w:lsdException w:name="Light List Accent 2" w:uiPriority="61"/>
-    <w:lsdException w:name="Light Grid Accent 2" w:uiPriority="62"/>
-    <w:lsdException w:name="Medium Shading 1 Accent 2" w:uiPriority="63"/>
-    <w:lsdException w:name="Medium Shading 2 Accent 2" w:uiPriority="64"/>
-    <w:lsdException w:name="Medium List 1 Accent 2" w:uiPriority="65"/>
-    <w:lsdException w:name="Medium List 2 Accent 2" w:uiPriority="66"/>
-    <w:lsdException w:name="Medium Grid 1 Accent 2" w:uiPriority="67"/>
-    <w:lsdException w:name="Medium Grid 2 Accent 2" w:uiPriority="68"/>
-    <w:lsdException w:name="Medium Grid 3 Accent 2" w:uiPriority="69"/>
-    <w:lsdException w:name="Dark List Accent 2" w:uiPriority="70"/>
-    <w:lsdException w:name="Colorful Shading Accent 2" w:uiPriority="71"/>
-    <w:lsdException w:name="Colorful List Accent 2" w:uiPriority="72"/>
-    <w:lsdException w:name="Colorful Grid Accent 2" w:uiPriority="73"/>
-    <w:lsdException w:name="Light Shading Accent 3" w:uiPriority="60"/>
-    <w:lsdException w:name="Light List Accent 3" w:uiPriority="61"/>
-    <w:lsdException w:name="Light Grid Accent 3" w:uiPriority="62"/>
-    <w:lsdException w:name="Medium Shading 1 Accent 3" w:uiPriority="63"/>
-    <w:lsdException w:name="Medium Shading 2 Accent 3" w:uiPriority="64"/>
-    <w:lsdException w:name="Medium List 1 Accent 3" w:uiPriority="65"/>
-    <w:lsdException w:name="Medium List 2 Accent 3" w:uiPriority="66"/>
-    <w:lsdException w:name="Medium Grid 1 Accent 3" w:uiPriority="67"/>
-    <w:lsdException w:name="Medium Grid 2 Accent 3" w:uiPriority="68"/>
-    <w:lsdException w:name="Medium Grid 3 Accent 3" w:uiPriority="69"/>
-    <w:lsdException w:name="Dark List Accent 3" w:uiPriority="70"/>
-    <w:lsdException w:name="Colorful Shading Accent 3" w:uiPriority="71"/>
-    <w:lsdException w:name="Colorful List Accent 3" w:uiPriority="72"/>
-    <w:lsdException w:name="Colorful Grid Accent 3" w:uiPriority="73"/>
-    <w:lsdException w:name="Light Shading Accent 4" w:uiPriority="60"/>
-    <w:lsdException w:name="Light List Accent 4" w:uiPriority="61"/>
-    <w:lsdException w:name="Light Grid Accent 4" w:uiPriority="62"/>
-    <w:lsdException w:name="Medium Shading 1 Accent 4" w:uiPriority="63"/>
-    <w:lsdException w:name="Medium Shading 2 Accent 4" w:uiPriority="64"/>
-    <w:lsdException w:name="Medium List 1 Accent 4" w:uiPriority="65"/>
-    <w:lsdException w:name="Medium List 2 Accent 4" w:uiPriority="66"/>
-    <w:lsdException w:name="Medium Grid 1 Accent 4" w:uiPriority="67"/>
-    <w:lsdException w:name="Medium Grid 2 Accent 4" w:uiPriority="68"/>
-    <w:lsdException w:name="Medium Grid 3 Accent 4" w:uiPriority="69"/>
-    <w:lsdException w:name="Dark List Accent 4" w:uiPriority="70"/>
-    <w:lsdException w:name="Colorful Shading Accent 4" w:uiPriority="71"/>
-    <w:lsdException w:name="Colorful List Accent 4" w:uiPriority="72"/>
-    <w:lsdException w:name="Colorful Grid Accent 4" w:uiPriority="73"/>
-    <w:lsdException w:name="Light Shading Accent 5" w:uiPriority="60"/>
-    <w:lsdException w:name="Light List Accent 5" w:uiPriority="61"/>
-    <w:lsdException w:name="Light Grid Accent 5" w:uiPriority="62"/>
-    <w:lsdException w:name="Medium Shading 1 Accent 5" w:uiPriority="63"/>
-    <w:lsdException w:name="Medium Shading 2 Accent 5" w:uiPriority="64"/>
-    <w:lsdException w:name="Medium List 1 Accent 5" w:uiPriority="65"/>
-    <w:lsdException w:name="Medium List 2 Accent 5" w:uiPriority="66"/>
-    <w:lsdException w:name="Medium Grid 1 Accent 5" w:uiPriority="67"/>
-    <w:lsdException w:name="Medium Grid 2 Accent 5" w:uiPriority="68"/>
-    <w:lsdException w:name="Medium Grid 3 Accent 5" w:uiPriority="69"/>
-    <w:lsdException w:name="Dark List Accent 5" w:uiPriority="70"/>
-    <w:lsdException w:name="Colorful Shading Accent 5" w:uiPriority="71"/>
-    <w:lsdException w:name="Colorful List Accent 5" w:uiPriority="72"/>
-    <w:lsdException w:name="Colorful Grid Accent 5" w:uiPriority="73"/>
-    <w:lsdException w:name="Light Shading Accent 6" w:uiPriority="60"/>
-    <w:lsdException w:name="Light List Accent 6" w:uiPriority="61"/>
-    <w:lsdException w:name="Light Grid Accent 6" w:uiPriority="62"/>
-    <w:lsdException w:name="Medium Shading 1 Accent 6" w:uiPriority="63"/>
-    <w:lsdException w:name="Medium Shading 2 Accent 6" w:uiPriority="64"/>
-    <w:lsdException w:name="Medium List 1 Accent 6" w:uiPriority="65"/>
-    <w:lsdException w:name="Medium List 2 Accent 6" w:uiPriority="66"/>
-    <w:lsdException w:name="Medium Grid 1 Accent 6" w:uiPriority="67"/>
-    <w:lsdException w:name="Medium Grid 2 Accent 6" w:uiPriority="68"/>
-    <w:lsdException w:name="Medium Grid 3 Accent 6" w:uiPriority="69"/>
-    <w:lsdException w:name="Dark List Accent 6" w:uiPriority="70"/>
-    <w:lsdException w:name="Colorful Shading Accent 6" w:uiPriority="71"/>
-    <w:lsdException w:name="Colorful List Accent 6" w:uiPriority="72"/>
-    <w:lsdException w:name="Colorful Grid Accent 6" w:uiPriority="73"/>
-    <w:lsdException w:name="Subtle Emphasis" w:uiPriority="19" w:qFormat="1"/>
-    <w:lsdException w:name="Intense Emphasis" w:uiPriority="21" w:qFormat="1"/>
-    <w:lsdException w:name="Subtle Reference" w:uiPriority="31" w:qFormat="1"/>
-    <w:lsdException w:name="Intense Reference" w:uiPriority="32" w:qFormat="1"/>
-    <w:lsdException w:name="Book Title" w:uiPriority="33" w:qFormat="1"/>
-    <w:lsdException w:name="Bibliography" w:semiHidden="1" w:uiPriority="37" w:unhideWhenUsed="1"/>
-    <w:lsdException w:name="TOC Heading" w:semiHidden="1" w:uiPriority="39" w:unhideWhenUsed="1" w:qFormat="1"/>
-    <w:lsdException w:name="Plain Table 1" w:uiPriority="41"/>
-    <w:lsdException w:name="Plain Table 2" w:uiPriority="42"/>
-    <w:lsdException w:name="Plain Table 3" w:uiPriority="43"/>
-    <w:lsdException w:name="Plain Table 4" w:uiPriority="44"/>
-    <w:lsdException w:name="Plain Table 5" w:uiPriority="45"/>
-    <w:lsdException w:name="Grid Table Light" w:uiPriority="40"/>
-    <w:lsdException w:name="Grid Table 1 Light" w:uiPriority="46"/>
-    <w:lsdException w:name="Grid Table 2" w:uiPriority="47"/>
-    <w:lsdException w:name="Grid Table 3" w:uiPriority="48"/>
-    <w:lsdException w:name="Grid Table 4" w:uiPriority="49"/>
-    <w:lsdException w:name="Grid Table 5 Dark" w:uiPriority="50"/>
-    <w:lsdException w:name="Grid Table 6 Colorful" w:uiPriority="51"/>
-    <w:lsdException w:name="Grid Table 7 Colorful" w:uiPriority="52"/>
-    <w:lsdException w:name="Grid Table 1 Light Accent 1" w:uiPriority="46"/>
-    <w:lsdException w:name="Grid Table 2 Accent 1" w:uiPriority="47"/>
-    <w:lsdException w:name="Grid Table 3 Accent 1" w:uiPriority="48"/>
-    <w:lsdException w:name="Grid Table 4 Accent 1" w:uiPriority="49"/>
-    <w:lsdException w:name="Grid Table 5 Dark Accent 1" w:uiPriority="50"/>
-    <w:lsdException w:name="Grid Table 6 Colorful Accent 1" w:uiPriority="51"/>
-    <w:lsdException w:name="Grid Table 7 Colorful Accent 1" w:uiPriority="52"/>
-    <w:lsdException w:name="Grid Table 1 Light Accent 2" w:uiPriority="46"/>
-    <w:lsdException w:name="Grid Table 2 Accent 2" w:uiPriority="47"/>
-    <w:lsdException w:name="Grid Table 3 Accent 2" w:uiPriority="48"/>
-    <w:lsdException w:name="Grid Table 4 Accent 2" w:uiPriority="49"/>
-    <w:lsdException w:name="Grid Table 5 Dark Accent 2" w:uiPriority="50"/>
-    <w:lsdException w:name="Grid Table 6 Colorful Accent 2" w:uiPriority="51"/>
-    <w:lsdException w:name="Grid Table 7 Colorful Accent 2" w:uiPriority="52"/>
-    <w:lsdException w:name="Grid Table 1 Light Accent 3" w:uiPriority="46"/>
-    <w:lsdException w:name="Grid Table 2 Accent 3" w:uiPriority="47"/>
-    <w:lsdException w:name="Grid Table 3 Accent 3" w:uiPriority="48"/>
-    <w:lsdException w:name="Grid Table 4 Accent 3" w:uiPriority="49"/>
-    <w:lsdException w:name="Grid Table 5 Dark Accent 3" w:uiPriority="50"/>
-    <w:lsdException w:name="Grid Table 6 Colorful Accent 3" w:uiPriority="51"/>
-    <w:lsdException w:name="Grid Table 7 Colorful Accent 3" w:uiPriority="52"/>
-    <w:lsdException w:name="Grid Table 1 Light Accent 4" w:uiPriority="46"/>
-    <w:lsdException w:name="Grid Table 2 Accent 4" w:uiPriority="47"/>
-    <w:lsdException w:name="Grid Table 3 Accent 4" w:uiPriority="48"/>
-    <w:lsdException w:name="Grid Table 4 Accent 4" w:uiPriority="49"/>
-    <w:lsdException w:name="Grid Table 5 Dark Accent 4" w:uiPriority="50"/>
-    <w:lsdException w:name="Grid Table 6 Colorful Accent 4" w:uiPriority="51"/>
-    <w:lsdException w:name="Grid Table 7 Colorful Accent 4" w:uiPriority="52"/>
-    <w:lsdException w:name="Grid Table 1 Light Accent 5" w:uiPriority="46"/>
-    <w:lsdException w:name="Grid Table 2 Accent 5" w:uiPriority="47"/>
-    <w:lsdException w:name="Grid Table 3 Accent 5" w:uiPriority="48"/>
-    <w:lsdException w:name="Grid Table 4 Accent 5" w:uiPriority="49"/>
-    <w:lsdException w:name="Grid Table 5 Dark Accent 5" w:uiPriority="50"/>
-    <w:lsdException w:name="Grid Table 6 Colorful Accent 5" w:uiPriority="51"/>
-    <w:lsdException w:name="Grid Table 7 Colorful Accent 5" w:uiPriority="52"/>
-    <w:lsdException w:name="Grid Table 1 Light Accent 6" w:uiPriority="46"/>
-    <w:lsdException w:name="Grid Table 2 Accent 6" w:uiPriority="47"/>
-    <w:lsdException w:name="Grid Table 3 Accent 6" w:uiPriority="48"/>
-    <w:lsdException w:name="Grid Table 4 Accent 6" w:uiPriority="49"/>
-    <w:lsdException w:name="Grid Table 5 Dark Accent 6" w:uiPriority="50"/>
-    <w:lsdException w:name="Grid Table 6 Colorful Accent 6" w:uiPriority="51"/>
-    <w:lsdException w:name="Grid Table 7 Colorful Accent 6" w:uiPriority="52"/>
-    <w:lsdException w:name="List Table 1 Light" w:uiPriority="46"/>
-    <w:lsdException w:name="List Table 2" w:uiPriority="47"/>
-    <w:lsdException w:name="List Table 3" w:uiPriority="48"/>
-    <w:lsdException w:name="List Table 4" w:uiPriority="49"/>
-    <w:lsdException w:name="List Table 5 Dark" w:uiPriority="50"/>
-    <w:lsdException w:name="List Table 6 Colorful" w:uiPriority="51"/>
-    <w:lsdException w:name="List Table 7 Colorful" w:uiPriority="52"/>
-    <w:lsdException w:name="List Table 1 Light Accent 1" w:uiPriority="46"/>
-    <w:lsdException w:name="List Table 2 Accent 1" w:uiPriority="47"/>
-    <w:lsdException w:name="List Table 3 Accent 1" w:uiPriority="48"/>
-    <w:lsdException w:name="List Table 4 Accent 1" w:uiPriority="49"/>
-    <w:lsdException w:name="List Table 5 Dark Accent 1" w:uiPriority="50"/>
-    <w:lsdException w:name="List Table 6 Colorful Accent 1" w:uiPriority="51"/>
-    <w:lsdException w:name="List Table 7 Colorful Accent 1" w:uiPriority="52"/>
-    <w:lsdException w:name="List Table 1 Light Accent 2" w:uiPriority="46"/>
-    <w:lsdException w:name="List Table 2 Accent 2" w:uiPriority="47"/>
-    <w:lsdException w:name="List Table 3 Accent 2" w:uiPriority="48"/>
-    <w:lsdException w:name="List Table 4 Accent 2" w:uiPriority="49"/>
-    <w:lsdException w:name="List Table 5 Dark Accent 2" w:uiPriority="50"/>
-    <w:lsdException w:name="List Table 6 Colorful Accent 2" w:uiPriority="51"/>
-    <w:lsdException w:name="List Table 7 Colorful Accent 2" w:uiPriority="52"/>
-    <w:lsdException w:name="List Table 1 Light Accent 3" w:uiPriority="46"/>
-    <w:lsdException w:name="List Table 2 Accent 3" w:uiPriority="47"/>
-    <w:lsdException w:name="List Table 3 Accent 3" w:uiPriority="48"/>
-    <w:lsdException w:name="List Table 4 Accent 3" w:uiPriority="49"/>
-    <w:lsdException w:name="List Table 5 Dark Accent 3" w:uiPriority="50"/>
-    <w:lsdException w:name="List Table 6 Colorful Accent 3" w:uiPriority="51"/>
-    <w:lsdException w:name="List Table 7 Colorful Accent 3" w:uiPriority="52"/>
-    <w:lsdException w:name="List Table 1 Light Accent 4" w:uiPriority="46"/>
-    <w:lsdException w:name="List Table 2 Accent 4" w:uiPriority="47"/>
-    <w:lsdException w:name="List Table 3 Accent 4" w:uiPriority="48"/>
-    <w:lsdException w:name="List Table 4 Accent 4" w:uiPriority="49"/>
-    <w:lsdException w:name="List Table 5 Dark Accent 4" w:uiPriority="50"/>
-    <w:lsdException w:name="List Table 6 Colorful Accent 4" w:uiPriority="51"/>
-    <w:lsdException w:name="List Table 7 Colorful Accent 4" w:uiPriority="52"/>
-    <w:lsdException w:name="List Table 1 Light Accent 5" w:uiPriority="46"/>
-    <w:lsdException w:name="List Table 2 Accent 5" w:uiPriority="47"/>
-    <w:lsdException w:name="List Table 3 Accent 5" w:uiPriority="48"/>
-    <w:lsdException w:name="List Table 4 Accent 5" w:uiPriority="49"/>
-    <w:lsdException w:name="List Table 5 Dark Accent 5" w:uiPriority="50"/>
-    <w:lsdException w:name="List Table 6 Colorful Accent 5" w:uiPriority="51"/>
-    <w:lsdException w:name="List Table 7 Colorful Accent 5" w:uiPriority="52"/>
-    <w:lsdException w:name="List Table 1 Light Accent 6" w:uiPriority="46"/>
-    <w:lsdException w:name="List Table 2 Accent 6" w:uiPriority="47"/>
-    <w:lsdException w:name="List Table 3 Accent 6" w:uiPriority="48"/>
-    <w:lsdException w:name="List Table 4 Accent 6" w:uiPriority="49"/>
-    <w:lsdException w:name="List Table 5 Dark Accent 6" w:uiPriority="50"/>
-    <w:lsdException w:name="List Table 6 Colorful Accent 6" w:uiPriority="51"/>
-    <w:lsdException w:name="List Table 7 Colorful Accent 6" w:uiPriority="52"/>
+  <w:latentStyles w:defLockedState="0" w:defUIPriority="0" w:defSemiHidden="1" w:defUnhideWhenUsed="1" w:defQFormat="0" w:count="267">
+    <w:lsdException w:name="Normal" w:semiHidden="0" w:unhideWhenUsed="0" w:qFormat="1"/>
+    <w:lsdException w:name="heading 1" w:semiHidden="0" w:unhideWhenUsed="0" w:qFormat="1"/>
+    <w:lsdException w:name="heading 2" w:semiHidden="0" w:unhideWhenUsed="0" w:qFormat="1"/>
+    <w:lsdException w:name="heading 3" w:semiHidden="0" w:unhideWhenUsed="0" w:qFormat="1"/>
+    <w:lsdException w:name="heading 4" w:semiHidden="0" w:unhideWhenUsed="0" w:qFormat="1"/>
+    <w:lsdException w:name="heading 5" w:semiHidden="0" w:unhideWhenUsed="0" w:qFormat="1"/>
+    <w:lsdException w:name="heading 6" w:semiHidden="0" w:unhideWhenUsed="0" w:qFormat="1"/>
+    <w:lsdException w:name="heading 7" w:qFormat="1"/>
+    <w:lsdException w:name="heading 8" w:qFormat="1"/>
+    <w:lsdException w:name="heading 9" w:qFormat="1"/>
+    <w:lsdException w:name="toc 1" w:uiPriority="39"/>
+    <w:lsdException w:name="toc 2" w:uiPriority="39"/>
+    <w:lsdException w:name="toc 3" w:uiPriority="39"/>
+    <w:lsdException w:name="caption" w:qFormat="1"/>
+    <w:lsdException w:name="table of figures" w:uiPriority="99"/>
+    <w:lsdException w:name="List Number" w:semiHidden="0" w:unhideWhenUsed="0"/>
+    <w:lsdException w:name="List 4" w:semiHidden="0" w:unhideWhenUsed="0"/>
+    <w:lsdException w:name="List 5" w:semiHidden="0" w:unhideWhenUsed="0"/>
+    <w:lsdException w:name="Title" w:semiHidden="0" w:unhideWhenUsed="0" w:qFormat="1"/>
+    <w:lsdException w:name="Subtitle" w:semiHidden="0" w:uiPriority="11" w:unhideWhenUsed="0" w:qFormat="1"/>
+    <w:lsdException w:name="Salutation" w:semiHidden="0" w:unhideWhenUsed="0"/>
+    <w:lsdException w:name="Date" w:semiHidden="0" w:unhideWhenUsed="0"/>
+    <w:lsdException w:name="Body Text First Indent" w:semiHidden="0" w:unhideWhenUsed="0"/>
+    <w:lsdException w:name="Hyperlink" w:uiPriority="99"/>
+    <w:lsdException w:name="FollowedHyperlink" w:uiPriority="99"/>
+    <w:lsdException w:name="Strong" w:semiHidden="0" w:unhideWhenUsed="0" w:qFormat="1"/>
+    <w:lsdException w:name="Emphasis" w:semiHidden="0" w:uiPriority="20" w:unhideWhenUsed="0" w:qFormat="1"/>
+    <w:lsdException w:name="Normal (Web)" w:uiPriority="99"/>
+    <w:lsdException w:name="No List" w:uiPriority="99"/>
+    <w:lsdException w:name="Balloon Text" w:uiPriority="99"/>
+    <w:lsdException w:name="Table Grid" w:semiHidden="0" w:uiPriority="59" w:unhideWhenUsed="0"/>
+    <w:lsdException w:name="Placeholder Text" w:uiPriority="99" w:unhideWhenUsed="0"/>
+    <w:lsdException w:name="No Spacing" w:semiHidden="0" w:uiPriority="1" w:unhideWhenUsed="0" w:qFormat="1"/>
+    <w:lsdException w:name="Light Shading" w:semiHidden="0" w:uiPriority="60" w:unhideWhenUsed="0"/>
+    <w:lsdException w:name="Light List" w:semiHidden="0" w:uiPriority="61" w:unhideWhenUsed="0"/>
+    <w:lsdException w:name="Light Grid" w:semiHidden="0" w:uiPriority="62" w:unhideWhenUsed="0"/>
+    <w:lsdException w:name="Medium Shading 1" w:semiHidden="0" w:uiPriority="63" w:unhideWhenUsed="0"/>
+    <w:lsdException w:name="Medium Shading 2" w:semiHidden="0" w:uiPriority="64" w:unhideWhenUsed="0"/>
+    <w:lsdException w:name="Medium List 1" w:semiHidden="0" w:uiPriority="65" w:unhideWhenUsed="0"/>
+    <w:lsdException w:name="Medium List 2" w:semiHidden="0" w:uiPriority="66" w:unhideWhenUsed="0"/>
+    <w:lsdException w:name="Medium Grid 1" w:semiHidden="0" w:uiPriority="67" w:unhideWhenUsed="0"/>
+    <w:lsdException w:name="Medium Grid 2" w:semiHidden="0" w:uiPriority="68" w:unhideWhenUsed="0"/>
+    <w:lsdException w:name="Medium Grid 3" w:semiHidden="0" w:uiPriority="69" w:unhideWhenUsed="0"/>
+    <w:lsdException w:name="Dark List" w:semiHidden="0" w:uiPriority="70" w:unhideWhenUsed="0"/>
+    <w:lsdException w:name="Colorful Shading" w:semiHidden="0" w:uiPriority="71" w:unhideWhenUsed="0"/>
+    <w:lsdException w:name="Colorful List" w:semiHidden="0" w:uiPriority="72" w:unhideWhenUsed="0"/>
+    <w:lsdException w:name="Colorful Grid" w:semiHidden="0" w:uiPriority="73" w:unhideWhenUsed="0"/>
+    <w:lsdException w:name="Light Shading Accent 1" w:semiHidden="0" w:uiPriority="60" w:unhideWhenUsed="0"/>
+    <w:lsdException w:name="Light List Accent 1" w:semiHidden="0" w:uiPriority="61" w:unhideWhenUsed="0"/>
+    <w:lsdException w:name="Light Grid Accent 1" w:semiHidden="0" w:uiPriority="62" w:unhideWhenUsed="0"/>
+    <w:lsdException w:name="Medium Shading 1 Accent 1" w:semiHidden="0" w:uiPriority="63" w:unhideWhenUsed="0"/>
+    <w:lsdException w:name="Medium Shading 2 Accent 1" w:semiHidden="0" w:uiPriority="64" w:unhideWhenUsed="0"/>
+    <w:lsdException w:name="Medium List 1 Accent 1" w:semiHidden="0" w:uiPriority="65" w:unhideWhenUsed="0"/>
+    <w:lsdException w:name="Revision" w:uiPriority="99" w:unhideWhenUsed="0"/>
+    <w:lsdException w:name="List Paragraph" w:semiHidden="0" w:uiPriority="34" w:unhideWhenUsed="0" w:qFormat="1"/>
+    <w:lsdException w:name="Quote" w:semiHidden="0" w:uiPriority="29" w:unhideWhenUsed="0" w:qFormat="1"/>
+    <w:lsdException w:name="Intense Quote" w:semiHidden="0" w:uiPriority="30" w:unhideWhenUsed="0" w:qFormat="1"/>
+    <w:lsdException w:name="Medium List 2 Accent 1" w:semiHidden="0" w:uiPriority="66" w:unhideWhenUsed="0"/>
+    <w:lsdException w:name="Medium Grid 1 Accent 1" w:semiHidden="0" w:uiPriority="67" w:unhideWhenUsed="0"/>
+    <w:lsdException w:name="Medium Grid 2 Accent 1" w:semiHidden="0" w:uiPriority="68" w:unhideWhenUsed="0"/>
+    <w:lsdException w:name="Medium Grid 3 Accent 1" w:semiHidden="0" w:uiPriority="69" w:unhideWhenUsed="0"/>
+    <w:lsdException w:name="Dark List Accent 1" w:semiHidden="0" w:uiPriority="70" w:unhideWhenUsed="0"/>
+    <w:lsdException w:name="Colorful Shading Accent 1" w:semiHidden="0" w:uiPriority="71" w:unhideWhenUsed="0"/>
+    <w:lsdException w:name="Colorful List Accent 1" w:semiHidden="0" w:uiPriority="72" w:unhideWhenUsed="0"/>
+    <w:lsdException w:name="Colorful Grid Accent 1" w:semiHidden="0" w:uiPriority="73" w:unhideWhenUsed="0"/>
+    <w:lsdException w:name="Light Shading Accent 2" w:semiHidden="0" w:uiPriority="60" w:unhideWhenUsed="0"/>
+    <w:lsdException w:name="Light List Accent 2" w:semiHidden="0" w:uiPriority="61" w:unhideWhenUsed="0"/>
+    <w:lsdException w:name="Light Grid Accent 2" w:semiHidden="0" w:uiPriority="62" w:unhideWhenUsed="0"/>
+    <w:lsdException w:name="Medium Shading 1 Accent 2" w:semiHidden="0" w:uiPriority="63" w:unhideWhenUsed="0"/>
+    <w:lsdException w:name="Medium Shading 2 Accent 2" w:semiHidden="0" w:uiPriority="64" w:unhideWhenUsed="0"/>
+    <w:lsdException w:name="Medium List 1 Accent 2" w:semiHidden="0" w:uiPriority="65" w:unhideWhenUsed="0"/>
+    <w:lsdException w:name="Medium List 2 Accent 2" w:semiHidden="0" w:uiPriority="66" w:unhideWhenUsed="0"/>
+    <w:lsdException w:name="Medium Grid 1 Accent 2" w:semiHidden="0" w:uiPriority="67" w:unhideWhenUsed="0"/>
+    <w:lsdException w:name="Medium Grid 2 Accent 2" w:semiHidden="0" w:uiPriority="68" w:unhideWhenUsed="0"/>
+    <w:lsdException w:name="Medium Grid 3 Accent 2" w:semiHidden="0" w:uiPriority="69" w:unhideWhenUsed="0"/>
+    <w:lsdException w:name="Dark List Accent 2" w:semiHidden="0" w:uiPriority="70" w:unhideWhenUsed="0"/>
+    <w:lsdException w:name="Colorful Shading Accent 2" w:semiHidden="0" w:uiPriority="71" w:unhideWhenUsed="0"/>
+    <w:lsdException w:name="Colorful List Accent 2" w:semiHidden="0" w:uiPriority="72" w:unhideWhenUsed="0"/>
+    <w:lsdException w:name="Colorful Grid Accent 2" w:semiHidden="0" w:uiPriority="73" w:unhideWhenUsed="0"/>
+    <w:lsdException w:name="Light Shading Accent 3" w:semiHidden="0" w:uiPriority="60" w:unhideWhenUsed="0"/>
+    <w:lsdException w:name="Light List Accent 3" w:semiHidden="0" w:uiPriority="61" w:unhideWhenUsed="0"/>
+    <w:lsdException w:name="Light Grid Accent 3" w:semiHidden="0" w:uiPriority="62" w:unhideWhenUsed="0"/>
+    <w:lsdException w:name="Medium Shading 1 Accent 3" w:semiHidden="0" w:uiPriority="63" w:unhideWhenUsed="0"/>
+    <w:lsdException w:name="Medium Shading 2 Accent 3" w:semiHidden="0" w:uiPriority="64" w:unhideWhenUsed="0"/>
+    <w:lsdException w:name="Medium List 1 Accent 3" w:semiHidden="0" w:uiPriority="65" w:unhideWhenUsed="0"/>
+    <w:lsdException w:name="Medium List 2 Accent 3" w:semiHidden="0" w:uiPriority="66" w:unhideWhenUsed="0"/>
+    <w:lsdException w:name="Medium Grid 1 Accent 3" w:semiHidden="0" w:uiPriority="67" w:unhideWhenUsed="0"/>
+    <w:lsdException w:name="Medium Grid 2 Accent 3" w:semiHidden="0" w:uiPriority="68" w:unhideWhenUsed="0"/>
+    <w:lsdException w:name="Medium Grid 3 Accent 3" w:semiHidden="0" w:uiPriority="69" w:unhideWhenUsed="0"/>
+    <w:lsdException w:name="Dark List Accent 3" w:semiHidden="0" w:uiPriority="70" w:unhideWhenUsed="0"/>
+    <w:lsdException w:name="Colorful Shading Accent 3" w:semiHidden="0" w:uiPriority="71" w:unhideWhenUsed="0"/>
+    <w:lsdException w:name="Colorful List Accent 3" w:semiHidden="0" w:uiPriority="72" w:unhideWhenUsed="0"/>
+    <w:lsdException w:name="Colorful Grid Accent 3" w:semiHidden="0" w:uiPriority="73" w:unhideWhenUsed="0"/>
+    <w:lsdException w:name="Light Shading Accent 4" w:semiHidden="0" w:uiPriority="60" w:unhideWhenUsed="0"/>
+    <w:lsdException w:name="Light List Accent 4" w:semiHidden="0" w:uiPriority="61" w:unhideWhenUsed="0"/>
+    <w:lsdException w:name="Light Grid Accent 4" w:semiHidden="0" w:uiPriority="62" w:unhideWhenUsed="0"/>
+    <w:lsdException w:name="Medium Shading 1 Accent 4" w:semiHidden="0" w:uiPriority="63" w:unhideWhenUsed="0"/>
+    <w:lsdException w:name="Medium Shading 2 Accent 4" w:semiHidden="0" w:uiPriority="64" w:unhideWhenUsed="0"/>
+    <w:lsdException w:name="Medium List 1 Accent 4" w:semiHidden="0" w:uiPriority="65" w:unhideWhenUsed="0"/>
+    <w:lsdException w:name="Medium List 2 Accent 4" w:semiHidden="0" w:uiPriority="66" w:unhideWhenUsed="0"/>
+    <w:lsdException w:name="Medium Grid 1 Accent 4" w:semiHidden="0" w:uiPriority="67" w:unhideWhenUsed="0"/>
+    <w:lsdException w:name="Medium Grid 2 Accent 4" w:semiHidden="0" w:uiPriority="68" w:unhideWhenUsed="0"/>
+    <w:lsdException w:name="Medium Grid 3 Accent 4" w:semiHidden="0" w:uiPriority="69" w:unhideWhenUsed="0"/>
+    <w:lsdException w:name="Dark List Accent 4" w:semiHidden="0" w:uiPriority="70" w:unhideWhenUsed="0"/>
+    <w:lsdException w:name="Colorful Shading Accent 4" w:semiHidden="0" w:uiPriority="71" w:unhideWhenUsed="0"/>
+    <w:lsdException w:name="Colorful List Accent 4" w:semiHidden="0" w:uiPriority="72" w:unhideWhenUsed="0"/>
+    <w:lsdException w:name="Colorful Grid Accent 4" w:semiHidden="0" w:uiPriority="73" w:unhideWhenUsed="0"/>
+    <w:lsdException w:name="Light Shading Accent 5" w:semiHidden="0" w:uiPriority="60" w:unhideWhenUsed="0"/>
+    <w:lsdException w:name="Light List Accent 5" w:semiHidden="0" w:uiPriority="61" w:unhideWhenUsed="0"/>
+    <w:lsdException w:name="Light Grid Accent 5" w:semiHidden="0" w:uiPriority="62" w:unhideWhenUsed="0"/>
+    <w:lsdException w:name="Medium Shading 1 Accent 5" w:semiHidden="0" w:uiPriority="63" w:unhideWhenUsed="0"/>
+    <w:lsdException w:name="Medium Shading 2 Accent 5" w:semiHidden="0" w:uiPriority="64" w:unhideWhenUsed="0"/>
+    <w:lsdException w:name="Medium List 1 Accent 5" w:semiHidden="0" w:uiPriority="65" w:unhideWhenUsed="0"/>
+    <w:lsdException w:name="Medium List 2 Accent 5" w:semiHidden="0" w:uiPriority="66" w:unhideWhenUsed="0"/>
+    <w:lsdException w:name="Medium Grid 1 Accent 5" w:semiHidden="0" w:uiPriority="67" w:unhideWhenUsed="0"/>
+    <w:lsdException w:name="Medium Grid 2 Accent 5" w:semiHidden="0" w:uiPriority="68" w:unhideWhenUsed="0"/>
+    <w:lsdException w:name="Medium Grid 3 Accent 5" w:semiHidden="0" w:uiPriority="69" w:unhideWhenUsed="0"/>
+    <w:lsdException w:name="Dark List Accent 5" w:semiHidden="0" w:uiPriority="70" w:unhideWhenUsed="0"/>
+    <w:lsdException w:name="Colorful Shading Accent 5" w:semiHidden="0" w:uiPriority="71" w:unhideWhenUsed="0"/>
+    <w:lsdException w:name="Colorful List Accent 5" w:semiHidden="0" w:uiPriority="72" w:unhideWhenUsed="0"/>
+    <w:lsdException w:name="Colorful Grid Accent 5" w:semiHidden="0" w:uiPriority="73" w:unhideWhenUsed="0"/>
+    <w:lsdException w:name="Light Shading Accent 6" w:semiHidden="0" w:uiPriority="60" w:unhideWhenUsed="0"/>
+    <w:lsdException w:name="Light List Accent 6" w:semiHidden="0" w:uiPriority="61" w:unhideWhenUsed="0"/>
+    <w:lsdException w:name="Light Grid Accent 6" w:semiHidden="0" w:uiPriority="62" w:unhideWhenUsed="0"/>
+    <w:lsdException w:name="Medium Shading 1 Accent 6" w:semiHidden="0" w:uiPriority="63" w:unhideWhenUsed="0"/>
+    <w:lsdException w:name="Medium Shading 2 Accent 6" w:semiHidden="0" w:uiPriority="64" w:unhideWhenUsed="0"/>
+    <w:lsdException w:name="Medium List 1 Accent 6" w:semiHidden="0" w:uiPriority="65" w:unhideWhenUsed="0"/>
+    <w:lsdException w:name="Medium List 2 Accent 6" w:semiHidden="0" w:uiPriority="66" w:unhideWhenUsed="0"/>
+    <w:lsdException w:name="Medium Grid 1 Accent 6" w:semiHidden="0" w:uiPriority="67" w:unhideWhenUsed="0"/>
+    <w:lsdException w:name="Medium Grid 2 Accent 6" w:semiHidden="0" w:uiPriority="68" w:unhideWhenUsed="0"/>
+    <w:lsdException w:name="Medium Grid 3 Accent 6" w:semiHidden="0" w:uiPriority="69" w:unhideWhenUsed="0"/>
+    <w:lsdException w:name="Dark List Accent 6" w:semiHidden="0" w:uiPriority="70" w:unhideWhenUsed="0"/>
+    <w:lsdException w:name="Colorful Shading Accent 6" w:semiHidden="0" w:uiPriority="71" w:unhideWhenUsed="0"/>
+    <w:lsdException w:name="Colorful List Accent 6" w:semiHidden="0" w:uiPriority="72" w:unhideWhenUsed="0"/>
+    <w:lsdException w:name="Colorful Grid Accent 6" w:semiHidden="0" w:uiPriority="73" w:unhideWhenUsed="0"/>
+    <w:lsdException w:name="Subtle Emphasis" w:semiHidden="0" w:uiPriority="19" w:unhideWhenUsed="0" w:qFormat="1"/>
+    <w:lsdException w:name="Intense Emphasis" w:semiHidden="0" w:uiPriority="21" w:unhideWhenUsed="0" w:qFormat="1"/>
+    <w:lsdException w:name="Subtle Reference" w:semiHidden="0" w:uiPriority="31" w:unhideWhenUsed="0" w:qFormat="1"/>
+    <w:lsdException w:name="Intense Reference" w:semiHidden="0" w:uiPriority="32" w:unhideWhenUsed="0" w:qFormat="1"/>
+    <w:lsdException w:name="Book Title" w:semiHidden="0" w:uiPriority="33" w:unhideWhenUsed="0" w:qFormat="1"/>
+    <w:lsdException w:name="Bibliography" w:uiPriority="37"/>
+    <w:lsdException w:name="TOC Heading" w:uiPriority="39" w:qFormat="1"/>
   </w:latentStyles>
   <w:style w:type="paragraph" w:default="1" w:styleId="Normal">
     <w:name w:val="Normal"/>
@@ -5380,6 +5156,7 @@
     <w:uiPriority w:val="99"/>
     <w:semiHidden/>
     <w:unhideWhenUsed/>
+    <w:qFormat/>
     <w:tblPr>
       <w:tblInd w:w="0" w:type="dxa"/>
       <w:tblCellMar>
@@ -5682,6 +5459,7 @@
     <w:basedOn w:val="TableNormal"/>
     <w:rsid w:val="00556739"/>
     <w:tblPr>
+      <w:tblInd w:w="0" w:type="dxa"/>
       <w:tblBorders>
         <w:top w:val="single" w:sz="4" w:space="0" w:color="auto"/>
         <w:left w:val="single" w:sz="4" w:space="0" w:color="auto"/>
@@ -5690,6 +5468,12 @@
         <w:insideH w:val="single" w:sz="4" w:space="0" w:color="auto"/>
         <w:insideV w:val="single" w:sz="4" w:space="0" w:color="auto"/>
       </w:tblBorders>
+      <w:tblCellMar>
+        <w:top w:w="0" w:type="dxa"/>
+        <w:left w:w="108" w:type="dxa"/>
+        <w:bottom w:w="0" w:type="dxa"/>
+        <w:right w:w="108" w:type="dxa"/>
+      </w:tblCellMar>
     </w:tblPr>
   </w:style>
   <w:style w:type="paragraph" w:customStyle="1" w:styleId="ALErgnzungen">
@@ -6343,6 +6127,7 @@
     <w:uiPriority w:val="59"/>
     <w:rsid w:val="00064217"/>
     <w:tblPr>
+      <w:tblInd w:w="0" w:type="dxa"/>
       <w:tblBorders>
         <w:top w:val="single" w:sz="4" w:space="0" w:color="auto"/>
         <w:left w:val="single" w:sz="4" w:space="0" w:color="auto"/>
@@ -6351,6 +6136,12 @@
         <w:insideH w:val="single" w:sz="4" w:space="0" w:color="auto"/>
         <w:insideV w:val="single" w:sz="4" w:space="0" w:color="auto"/>
       </w:tblBorders>
+      <w:tblCellMar>
+        <w:top w:w="0" w:type="dxa"/>
+        <w:left w:w="108" w:type="dxa"/>
+        <w:bottom w:w="0" w:type="dxa"/>
+        <w:right w:w="108" w:type="dxa"/>
+      </w:tblCellMar>
     </w:tblPr>
   </w:style>
   <w:style w:type="paragraph" w:customStyle="1" w:styleId="RBNormal">
@@ -6637,6 +6428,7 @@
     <w:tblPr>
       <w:tblStyleRowBandSize w:val="1"/>
       <w:tblStyleColBandSize w:val="1"/>
+      <w:tblInd w:w="0" w:type="dxa"/>
       <w:tblBorders>
         <w:top w:val="single" w:sz="8" w:space="0" w:color="7BA0CD" w:themeColor="accent1" w:themeTint="BF"/>
         <w:left w:val="single" w:sz="8" w:space="0" w:color="7BA0CD" w:themeColor="accent1" w:themeTint="BF"/>
@@ -6644,6 +6436,12 @@
         <w:right w:val="single" w:sz="8" w:space="0" w:color="7BA0CD" w:themeColor="accent1" w:themeTint="BF"/>
         <w:insideH w:val="single" w:sz="8" w:space="0" w:color="7BA0CD" w:themeColor="accent1" w:themeTint="BF"/>
       </w:tblBorders>
+      <w:tblCellMar>
+        <w:top w:w="0" w:type="dxa"/>
+        <w:left w:w="108" w:type="dxa"/>
+        <w:bottom w:w="0" w:type="dxa"/>
+        <w:right w:w="108" w:type="dxa"/>
+      </w:tblCellMar>
     </w:tblPr>
     <w:tblStylePr w:type="firstRow">
       <w:pPr>
@@ -7018,7 +6816,7 @@
 </file>
 
 <file path=customXml/itemProps1.xml><?xml version="1.0" encoding="utf-8"?>
-<ds:datastoreItem xmlns:ds="http://schemas.openxmlformats.org/officeDocument/2006/customXml" ds:itemID="{06F57BEA-D936-4527-A934-36C40CF30247}">
+<ds:datastoreItem xmlns:ds="http://schemas.openxmlformats.org/officeDocument/2006/customXml" ds:itemID="{E8AF6D77-4E54-4E99-B7DE-BFBF3865ED47}">
   <ds:schemaRefs>
     <ds:schemaRef ds:uri="http://schemas.openxmlformats.org/officeDocument/2006/bibliography"/>
   </ds:schemaRefs>

</xml_diff>

<commit_message>
Updated ChangeReqRegister, according to "display picture mechanism"
</commit_message>
<xml_diff>
--- a/ProjectDocuments/02_Executing/03_Change_Request_Register.docx
+++ b/ProjectDocuments/02_Executing/03_Change_Request_Register.docx
@@ -1,6 +1,6 @@
 
 <file path=word/document.xml><?xml version="1.0" encoding="utf-8"?>
-<w:document xmlns:ve="http://schemas.openxmlformats.org/markup-compatibility/2006" xmlns:o="urn:schemas-microsoft-com:office:office" xmlns:r="http://schemas.openxmlformats.org/officeDocument/2006/relationships" xmlns:m="http://schemas.openxmlformats.org/officeDocument/2006/math" xmlns:v="urn:schemas-microsoft-com:vml" xmlns:wp="http://schemas.openxmlformats.org/drawingml/2006/wordprocessingDrawing" xmlns:w10="urn:schemas-microsoft-com:office:word" xmlns:w="http://schemas.openxmlformats.org/wordprocessingml/2006/main" xmlns:wne="http://schemas.microsoft.com/office/word/2006/wordml">
+<w:document xmlns:wpc="http://schemas.microsoft.com/office/word/2010/wordprocessingCanvas" xmlns:cx="http://schemas.microsoft.com/office/drawing/2014/chartex" xmlns:cx1="http://schemas.microsoft.com/office/drawing/2015/9/8/chartex" xmlns:mc="http://schemas.openxmlformats.org/markup-compatibility/2006" xmlns:o="urn:schemas-microsoft-com:office:office" xmlns:r="http://schemas.openxmlformats.org/officeDocument/2006/relationships" xmlns:m="http://schemas.openxmlformats.org/officeDocument/2006/math" xmlns:v="urn:schemas-microsoft-com:vml" xmlns:wp14="http://schemas.microsoft.com/office/word/2010/wordprocessingDrawing" xmlns:wp="http://schemas.openxmlformats.org/drawingml/2006/wordprocessingDrawing" xmlns:w10="urn:schemas-microsoft-com:office:word" xmlns:w="http://schemas.openxmlformats.org/wordprocessingml/2006/main" xmlns:w14="http://schemas.microsoft.com/office/word/2010/wordml" xmlns:w15="http://schemas.microsoft.com/office/word/2012/wordml" xmlns:w16se="http://schemas.microsoft.com/office/word/2015/wordml/symex" xmlns:wpg="http://schemas.microsoft.com/office/word/2010/wordprocessingGroup" xmlns:wpi="http://schemas.microsoft.com/office/word/2010/wordprocessingInk" xmlns:wne="http://schemas.microsoft.com/office/word/2006/wordml" xmlns:wps="http://schemas.microsoft.com/office/word/2010/wordprocessingShape" mc:Ignorable="w14 w15 w16se wp14">
   <w:body>
     <w:p>
       <w:pPr>
@@ -806,7 +806,7 @@
           <w:insideV w:val="single" w:sz="6" w:space="0" w:color="auto"/>
         </w:tblBorders>
         <w:tblLayout w:type="fixed"/>
-        <w:tblLook w:val="0000"/>
+        <w:tblLook w:val="0000" w:firstRow="0" w:lastRow="0" w:firstColumn="0" w:lastColumn="0" w:noHBand="0" w:noVBand="0"/>
       </w:tblPr>
       <w:tblGrid>
         <w:gridCol w:w="1043"/>
@@ -1252,8 +1252,6 @@
             <w:r>
               <w:t>Export as PDF it will be implemented at the end of the project.</w:t>
             </w:r>
-            <w:bookmarkStart w:id="5" w:name="_GoBack"/>
-            <w:bookmarkEnd w:id="5"/>
           </w:p>
         </w:tc>
       </w:tr>
@@ -1509,6 +1507,134 @@
           <w:p/>
         </w:tc>
       </w:tr>
+      <w:tr>
+        <w:tc>
+          <w:tcPr>
+            <w:tcW w:w="1043" w:type="dxa"/>
+            <w:tcBorders>
+              <w:top w:val="dotted" w:sz="4" w:space="0" w:color="auto"/>
+              <w:bottom w:val="dotted" w:sz="4" w:space="0" w:color="auto"/>
+            </w:tcBorders>
+          </w:tcPr>
+          <w:p>
+            <w:pPr>
+              <w:rPr>
+                <w:b/>
+              </w:rPr>
+            </w:pPr>
+            <w:r>
+              <w:rPr>
+                <w:b/>
+              </w:rPr>
+              <w:t xml:space="preserve">5. </w:t>
+            </w:r>
+          </w:p>
+        </w:tc>
+        <w:tc>
+          <w:tcPr>
+            <w:tcW w:w="1530" w:type="dxa"/>
+            <w:tcBorders>
+              <w:top w:val="dotted" w:sz="4" w:space="0" w:color="auto"/>
+              <w:bottom w:val="dotted" w:sz="4" w:space="0" w:color="auto"/>
+            </w:tcBorders>
+          </w:tcPr>
+          <w:p>
+            <w:pPr>
+              <w:jc w:val="center"/>
+            </w:pPr>
+            <w:r>
+              <w:t>Functional</w:t>
+            </w:r>
+          </w:p>
+        </w:tc>
+        <w:tc>
+          <w:tcPr>
+            <w:tcW w:w="1710" w:type="dxa"/>
+            <w:tcBorders>
+              <w:top w:val="dotted" w:sz="4" w:space="0" w:color="auto"/>
+              <w:bottom w:val="dotted" w:sz="4" w:space="0" w:color="auto"/>
+            </w:tcBorders>
+          </w:tcPr>
+          <w:p>
+            <w:r>
+              <w:t>Display Picture Mechanism is changed. See requirements 100, 101, 102.</w:t>
+            </w:r>
+          </w:p>
+        </w:tc>
+        <w:tc>
+          <w:tcPr>
+            <w:tcW w:w="1350" w:type="dxa"/>
+            <w:tcBorders>
+              <w:top w:val="dotted" w:sz="4" w:space="0" w:color="auto"/>
+              <w:bottom w:val="dotted" w:sz="4" w:space="0" w:color="auto"/>
+            </w:tcBorders>
+          </w:tcPr>
+          <w:p>
+            <w:pPr>
+              <w:jc w:val="center"/>
+            </w:pPr>
+            <w:r>
+              <w:t>Cunita Bogdan</w:t>
+            </w:r>
+            <w:bookmarkStart w:id="5" w:name="_GoBack"/>
+            <w:bookmarkEnd w:id="5"/>
+          </w:p>
+        </w:tc>
+        <w:tc>
+          <w:tcPr>
+            <w:tcW w:w="1260" w:type="dxa"/>
+            <w:tcBorders>
+              <w:top w:val="dotted" w:sz="4" w:space="0" w:color="auto"/>
+              <w:bottom w:val="dotted" w:sz="4" w:space="0" w:color="auto"/>
+            </w:tcBorders>
+          </w:tcPr>
+          <w:p>
+            <w:pPr>
+              <w:jc w:val="center"/>
+            </w:pPr>
+            <w:r>
+              <w:t>25-07-19</w:t>
+            </w:r>
+          </w:p>
+        </w:tc>
+        <w:tc>
+          <w:tcPr>
+            <w:tcW w:w="1440" w:type="dxa"/>
+            <w:tcBorders>
+              <w:top w:val="dotted" w:sz="4" w:space="0" w:color="auto"/>
+              <w:bottom w:val="dotted" w:sz="4" w:space="0" w:color="auto"/>
+            </w:tcBorders>
+          </w:tcPr>
+          <w:p>
+            <w:pPr>
+              <w:jc w:val="center"/>
+            </w:pPr>
+            <w:r>
+              <w:t>25-07-19</w:t>
+            </w:r>
+          </w:p>
+        </w:tc>
+        <w:tc>
+          <w:tcPr>
+            <w:tcW w:w="990" w:type="dxa"/>
+            <w:tcBorders>
+              <w:top w:val="dotted" w:sz="4" w:space="0" w:color="auto"/>
+              <w:bottom w:val="dotted" w:sz="4" w:space="0" w:color="auto"/>
+            </w:tcBorders>
+          </w:tcPr>
+          <w:p/>
+        </w:tc>
+        <w:tc>
+          <w:tcPr>
+            <w:tcW w:w="1530" w:type="dxa"/>
+            <w:tcBorders>
+              <w:top w:val="dotted" w:sz="4" w:space="0" w:color="auto"/>
+              <w:bottom w:val="dotted" w:sz="4" w:space="0" w:color="auto"/>
+            </w:tcBorders>
+          </w:tcPr>
+          <w:p/>
+        </w:tc>
+      </w:tr>
     </w:tbl>
     <w:p/>
     <w:sectPr>
@@ -1524,7 +1650,7 @@
 </file>
 
 <file path=word/endnotes.xml><?xml version="1.0" encoding="utf-8"?>
-<w:endnotes xmlns:ve="http://schemas.openxmlformats.org/markup-compatibility/2006" xmlns:o="urn:schemas-microsoft-com:office:office" xmlns:r="http://schemas.openxmlformats.org/officeDocument/2006/relationships" xmlns:m="http://schemas.openxmlformats.org/officeDocument/2006/math" xmlns:v="urn:schemas-microsoft-com:vml" xmlns:wp="http://schemas.openxmlformats.org/drawingml/2006/wordprocessingDrawing" xmlns:w10="urn:schemas-microsoft-com:office:word" xmlns:w="http://schemas.openxmlformats.org/wordprocessingml/2006/main" xmlns:wne="http://schemas.microsoft.com/office/word/2006/wordml">
+<w:endnotes xmlns:wpc="http://schemas.microsoft.com/office/word/2010/wordprocessingCanvas" xmlns:cx="http://schemas.microsoft.com/office/drawing/2014/chartex" xmlns:cx1="http://schemas.microsoft.com/office/drawing/2015/9/8/chartex" xmlns:mc="http://schemas.openxmlformats.org/markup-compatibility/2006" xmlns:o="urn:schemas-microsoft-com:office:office" xmlns:r="http://schemas.openxmlformats.org/officeDocument/2006/relationships" xmlns:m="http://schemas.openxmlformats.org/officeDocument/2006/math" xmlns:v="urn:schemas-microsoft-com:vml" xmlns:wp14="http://schemas.microsoft.com/office/word/2010/wordprocessingDrawing" xmlns:wp="http://schemas.openxmlformats.org/drawingml/2006/wordprocessingDrawing" xmlns:w10="urn:schemas-microsoft-com:office:word" xmlns:w="http://schemas.openxmlformats.org/wordprocessingml/2006/main" xmlns:w14="http://schemas.microsoft.com/office/word/2010/wordml" xmlns:w15="http://schemas.microsoft.com/office/word/2012/wordml" xmlns:w16se="http://schemas.microsoft.com/office/word/2015/wordml/symex" xmlns:wpg="http://schemas.microsoft.com/office/word/2010/wordprocessingGroup" xmlns:wpi="http://schemas.microsoft.com/office/word/2010/wordprocessingInk" xmlns:wne="http://schemas.microsoft.com/office/word/2006/wordml" xmlns:wps="http://schemas.microsoft.com/office/word/2010/wordprocessingShape" mc:Ignorable="w14 w15 w16se wp14">
   <w:endnote w:type="separator" w:id="-1">
     <w:p>
       <w:r>
@@ -1543,7 +1669,7 @@
 </file>
 
 <file path=word/footer1.xml><?xml version="1.0" encoding="utf-8"?>
-<w:ftr xmlns:ve="http://schemas.openxmlformats.org/markup-compatibility/2006" xmlns:o="urn:schemas-microsoft-com:office:office" xmlns:r="http://schemas.openxmlformats.org/officeDocument/2006/relationships" xmlns:m="http://schemas.openxmlformats.org/officeDocument/2006/math" xmlns:v="urn:schemas-microsoft-com:vml" xmlns:wp="http://schemas.openxmlformats.org/drawingml/2006/wordprocessingDrawing" xmlns:w10="urn:schemas-microsoft-com:office:word" xmlns:w="http://schemas.openxmlformats.org/wordprocessingml/2006/main" xmlns:wne="http://schemas.microsoft.com/office/word/2006/wordml">
+<w:ftr xmlns:wpc="http://schemas.microsoft.com/office/word/2010/wordprocessingCanvas" xmlns:cx="http://schemas.microsoft.com/office/drawing/2014/chartex" xmlns:cx1="http://schemas.microsoft.com/office/drawing/2015/9/8/chartex" xmlns:mc="http://schemas.openxmlformats.org/markup-compatibility/2006" xmlns:o="urn:schemas-microsoft-com:office:office" xmlns:r="http://schemas.openxmlformats.org/officeDocument/2006/relationships" xmlns:m="http://schemas.openxmlformats.org/officeDocument/2006/math" xmlns:v="urn:schemas-microsoft-com:vml" xmlns:wp14="http://schemas.microsoft.com/office/word/2010/wordprocessingDrawing" xmlns:wp="http://schemas.openxmlformats.org/drawingml/2006/wordprocessingDrawing" xmlns:w10="urn:schemas-microsoft-com:office:word" xmlns:w="http://schemas.openxmlformats.org/wordprocessingml/2006/main" xmlns:w14="http://schemas.microsoft.com/office/word/2010/wordml" xmlns:w15="http://schemas.microsoft.com/office/word/2012/wordml" xmlns:w16se="http://schemas.microsoft.com/office/word/2015/wordml/symex" xmlns:wpg="http://schemas.microsoft.com/office/word/2010/wordprocessingGroup" xmlns:wpi="http://schemas.microsoft.com/office/word/2010/wordprocessingInk" xmlns:wne="http://schemas.microsoft.com/office/word/2006/wordml" xmlns:wps="http://schemas.microsoft.com/office/word/2010/wordprocessingShape" mc:Ignorable="w14 w15 w16se wp14">
   <w:p>
     <w:pPr>
       <w:pStyle w:val="Footer"/>
@@ -1579,7 +1705,7 @@
 </file>
 
 <file path=word/footnotes.xml><?xml version="1.0" encoding="utf-8"?>
-<w:footnotes xmlns:ve="http://schemas.openxmlformats.org/markup-compatibility/2006" xmlns:o="urn:schemas-microsoft-com:office:office" xmlns:r="http://schemas.openxmlformats.org/officeDocument/2006/relationships" xmlns:m="http://schemas.openxmlformats.org/officeDocument/2006/math" xmlns:v="urn:schemas-microsoft-com:vml" xmlns:wp="http://schemas.openxmlformats.org/drawingml/2006/wordprocessingDrawing" xmlns:w10="urn:schemas-microsoft-com:office:word" xmlns:w="http://schemas.openxmlformats.org/wordprocessingml/2006/main" xmlns:wne="http://schemas.microsoft.com/office/word/2006/wordml">
+<w:footnotes xmlns:wpc="http://schemas.microsoft.com/office/word/2010/wordprocessingCanvas" xmlns:cx="http://schemas.microsoft.com/office/drawing/2014/chartex" xmlns:cx1="http://schemas.microsoft.com/office/drawing/2015/9/8/chartex" xmlns:mc="http://schemas.openxmlformats.org/markup-compatibility/2006" xmlns:o="urn:schemas-microsoft-com:office:office" xmlns:r="http://schemas.openxmlformats.org/officeDocument/2006/relationships" xmlns:m="http://schemas.openxmlformats.org/officeDocument/2006/math" xmlns:v="urn:schemas-microsoft-com:vml" xmlns:wp14="http://schemas.microsoft.com/office/word/2010/wordprocessingDrawing" xmlns:wp="http://schemas.openxmlformats.org/drawingml/2006/wordprocessingDrawing" xmlns:w10="urn:schemas-microsoft-com:office:word" xmlns:w="http://schemas.openxmlformats.org/wordprocessingml/2006/main" xmlns:w14="http://schemas.microsoft.com/office/word/2010/wordml" xmlns:w15="http://schemas.microsoft.com/office/word/2012/wordml" xmlns:w16se="http://schemas.microsoft.com/office/word/2015/wordml/symex" xmlns:wpg="http://schemas.microsoft.com/office/word/2010/wordprocessingGroup" xmlns:wpi="http://schemas.microsoft.com/office/word/2010/wordprocessingInk" xmlns:wne="http://schemas.microsoft.com/office/word/2006/wordml" xmlns:wps="http://schemas.microsoft.com/office/word/2010/wordprocessingShape" mc:Ignorable="w14 w15 w16se wp14">
   <w:footnote w:type="separator" w:id="-1">
     <w:p>
       <w:r>
@@ -1598,7 +1724,7 @@
 </file>
 
 <file path=word/header1.xml><?xml version="1.0" encoding="utf-8"?>
-<w:hdr xmlns:ve="http://schemas.openxmlformats.org/markup-compatibility/2006" xmlns:o="urn:schemas-microsoft-com:office:office" xmlns:r="http://schemas.openxmlformats.org/officeDocument/2006/relationships" xmlns:m="http://schemas.openxmlformats.org/officeDocument/2006/math" xmlns:v="urn:schemas-microsoft-com:vml" xmlns:wp="http://schemas.openxmlformats.org/drawingml/2006/wordprocessingDrawing" xmlns:w10="urn:schemas-microsoft-com:office:word" xmlns:w="http://schemas.openxmlformats.org/wordprocessingml/2006/main" xmlns:wne="http://schemas.microsoft.com/office/word/2006/wordml">
+<w:hdr xmlns:wpc="http://schemas.microsoft.com/office/word/2010/wordprocessingCanvas" xmlns:cx="http://schemas.microsoft.com/office/drawing/2014/chartex" xmlns:cx1="http://schemas.microsoft.com/office/drawing/2015/9/8/chartex" xmlns:mc="http://schemas.openxmlformats.org/markup-compatibility/2006" xmlns:o="urn:schemas-microsoft-com:office:office" xmlns:r="http://schemas.openxmlformats.org/officeDocument/2006/relationships" xmlns:m="http://schemas.openxmlformats.org/officeDocument/2006/math" xmlns:v="urn:schemas-microsoft-com:vml" xmlns:wp14="http://schemas.microsoft.com/office/word/2010/wordprocessingDrawing" xmlns:wp="http://schemas.openxmlformats.org/drawingml/2006/wordprocessingDrawing" xmlns:w10="urn:schemas-microsoft-com:office:word" xmlns:w="http://schemas.openxmlformats.org/wordprocessingml/2006/main" xmlns:w14="http://schemas.microsoft.com/office/word/2010/wordml" xmlns:w15="http://schemas.microsoft.com/office/word/2012/wordml" xmlns:w16se="http://schemas.microsoft.com/office/word/2015/wordml/symex" xmlns:wpg="http://schemas.microsoft.com/office/word/2010/wordprocessingGroup" xmlns:wpi="http://schemas.microsoft.com/office/word/2010/wordprocessingInk" xmlns:wne="http://schemas.microsoft.com/office/word/2006/wordml" xmlns:wps="http://schemas.microsoft.com/office/word/2010/wordprocessingShape" mc:Ignorable="w14 w15 w16se wp14">
   <w:tbl>
     <w:tblPr>
       <w:tblW w:w="9070" w:type="dxa"/>
@@ -1612,7 +1738,7 @@
         <w:insideV w:val="single" w:sz="4" w:space="0" w:color="auto"/>
       </w:tblBorders>
       <w:tblLayout w:type="fixed"/>
-      <w:tblLook w:val="01E0"/>
+      <w:tblLook w:val="01E0" w:firstRow="1" w:lastRow="1" w:firstColumn="1" w:lastColumn="1" w:noHBand="0" w:noVBand="0"/>
     </w:tblPr>
     <w:tblGrid>
       <w:gridCol w:w="1984"/>
@@ -1661,7 +1787,7 @@
                         <a:blip r:embed="rId1">
                           <a:extLst>
                             <a:ext uri="{28A0092B-C50C-407E-A947-70E740481C1C}">
-                              <a14:useLocalDpi xmlns="" xmlns:wpc="http://schemas.microsoft.com/office/word/2010/wordprocessingCanvas" xmlns:cx="http://schemas.microsoft.com/office/drawing/2014/chartex" xmlns:cx1="http://schemas.microsoft.com/office/drawing/2015/9/8/chartex" xmlns:mc="http://schemas.openxmlformats.org/markup-compatibility/2006" xmlns:o="urn:schemas-microsoft-com:office:office" xmlns:v="urn:schemas-microsoft-com:vml" xmlns:wp14="http://schemas.microsoft.com/office/word/2010/wordprocessingDrawing" xmlns:w10="urn:schemas-microsoft-com:office:word" xmlns:w="http://schemas.openxmlformats.org/wordprocessingml/2006/main" xmlns:w14="http://schemas.microsoft.com/office/word/2010/wordml" xmlns:w15="http://schemas.microsoft.com/office/word/2012/wordml" xmlns:w16se="http://schemas.microsoft.com/office/word/2015/wordml/symex" xmlns:wpg="http://schemas.microsoft.com/office/word/2010/wordprocessingGroup" xmlns:wpi="http://schemas.microsoft.com/office/word/2010/wordprocessingInk" xmlns:wps="http://schemas.microsoft.com/office/word/2010/wordprocessingShape" xmlns:a14="http://schemas.microsoft.com/office/drawing/2010/main" val="0"/>
+                              <a14:useLocalDpi xmlns:a14="http://schemas.microsoft.com/office/drawing/2010/main" val="0"/>
                             </a:ext>
                           </a:extLst>
                         </a:blip>
@@ -1793,16 +1919,31 @@
             </w:rPr>
             <w:t xml:space="preserve"> </w:t>
           </w:r>
-          <w:fldSimple w:instr=" NUMPAGES   \* MERGEFORMAT ">
-            <w:r>
-              <w:rPr>
-                <w:b/>
-                <w:noProof/>
-                <w:sz w:val="16"/>
-              </w:rPr>
-              <w:t>4</w:t>
-            </w:r>
-          </w:fldSimple>
+          <w:r>
+            <w:fldChar w:fldCharType="begin"/>
+          </w:r>
+          <w:r>
+            <w:instrText xml:space="preserve"> NUMPAGES   \* MERGEFORMAT </w:instrText>
+          </w:r>
+          <w:r>
+            <w:fldChar w:fldCharType="separate"/>
+          </w:r>
+          <w:r>
+            <w:rPr>
+              <w:b/>
+              <w:noProof/>
+              <w:sz w:val="16"/>
+            </w:rPr>
+            <w:t>4</w:t>
+          </w:r>
+          <w:r>
+            <w:rPr>
+              <w:b/>
+              <w:noProof/>
+              <w:sz w:val="16"/>
+            </w:rPr>
+            <w:fldChar w:fldCharType="end"/>
+          </w:r>
         </w:p>
       </w:tc>
     </w:tr>
@@ -1867,38 +2008,51 @@
               <w:sz w:val="16"/>
             </w:rPr>
           </w:pPr>
-          <w:fldSimple w:instr=" DOCPROPERTY  &quot;CC Dat&quot;  \* MERGEFORMAT ">
-            <w:r>
-              <w:rPr>
-                <w:sz w:val="16"/>
-              </w:rPr>
-              <w:t>2019</w:t>
-            </w:r>
-            <w:r>
-              <w:rPr>
-                <w:sz w:val="16"/>
-              </w:rPr>
-              <w:t>-</w:t>
-            </w:r>
-            <w:r>
-              <w:rPr>
-                <w:sz w:val="16"/>
-              </w:rPr>
-              <w:t>04</w:t>
-            </w:r>
-            <w:r>
-              <w:rPr>
-                <w:sz w:val="16"/>
-              </w:rPr>
-              <w:t>-</w:t>
-            </w:r>
-            <w:r>
-              <w:rPr>
-                <w:sz w:val="16"/>
-              </w:rPr>
-              <w:t>13</w:t>
-            </w:r>
-          </w:fldSimple>
+          <w:r>
+            <w:fldChar w:fldCharType="begin"/>
+          </w:r>
+          <w:r>
+            <w:instrText xml:space="preserve"> DOCPROPERTY  "CC Dat"  \* MERGEFORMAT </w:instrText>
+          </w:r>
+          <w:r>
+            <w:fldChar w:fldCharType="separate"/>
+          </w:r>
+          <w:r>
+            <w:rPr>
+              <w:sz w:val="16"/>
+            </w:rPr>
+            <w:t>2019</w:t>
+          </w:r>
+          <w:r>
+            <w:rPr>
+              <w:sz w:val="16"/>
+            </w:rPr>
+            <w:t>-</w:t>
+          </w:r>
+          <w:r>
+            <w:rPr>
+              <w:sz w:val="16"/>
+            </w:rPr>
+            <w:t>04</w:t>
+          </w:r>
+          <w:r>
+            <w:rPr>
+              <w:sz w:val="16"/>
+            </w:rPr>
+            <w:t>-</w:t>
+          </w:r>
+          <w:r>
+            <w:rPr>
+              <w:sz w:val="16"/>
+            </w:rPr>
+            <w:t>13</w:t>
+          </w:r>
+          <w:r>
+            <w:rPr>
+              <w:sz w:val="16"/>
+            </w:rPr>
+            <w:fldChar w:fldCharType="end"/>
+          </w:r>
         </w:p>
       </w:tc>
     </w:tr>
@@ -1908,8 +2062,8 @@
 </file>
 
 <file path=word/numbering.xml><?xml version="1.0" encoding="utf-8"?>
-<w:numbering xmlns:ve="http://schemas.openxmlformats.org/markup-compatibility/2006" xmlns:o="urn:schemas-microsoft-com:office:office" xmlns:r="http://schemas.openxmlformats.org/officeDocument/2006/relationships" xmlns:m="http://schemas.openxmlformats.org/officeDocument/2006/math" xmlns:v="urn:schemas-microsoft-com:vml" xmlns:wp="http://schemas.openxmlformats.org/drawingml/2006/wordprocessingDrawing" xmlns:w10="urn:schemas-microsoft-com:office:word" xmlns:w="http://schemas.openxmlformats.org/wordprocessingml/2006/main" xmlns:wne="http://schemas.microsoft.com/office/word/2006/wordml">
-  <w:abstractNum w:abstractNumId="0">
+<w:numbering xmlns:wpc="http://schemas.microsoft.com/office/word/2010/wordprocessingCanvas" xmlns:cx="http://schemas.microsoft.com/office/drawing/2014/chartex" xmlns:cx1="http://schemas.microsoft.com/office/drawing/2015/9/8/chartex" xmlns:mc="http://schemas.openxmlformats.org/markup-compatibility/2006" xmlns:o="urn:schemas-microsoft-com:office:office" xmlns:r="http://schemas.openxmlformats.org/officeDocument/2006/relationships" xmlns:m="http://schemas.openxmlformats.org/officeDocument/2006/math" xmlns:v="urn:schemas-microsoft-com:vml" xmlns:wp14="http://schemas.microsoft.com/office/word/2010/wordprocessingDrawing" xmlns:wp="http://schemas.openxmlformats.org/drawingml/2006/wordprocessingDrawing" xmlns:w10="urn:schemas-microsoft-com:office:word" xmlns:w="http://schemas.openxmlformats.org/wordprocessingml/2006/main" xmlns:w14="http://schemas.microsoft.com/office/word/2010/wordml" xmlns:w15="http://schemas.microsoft.com/office/word/2012/wordml" xmlns:w16se="http://schemas.microsoft.com/office/word/2015/wordml/symex" xmlns:wpg="http://schemas.microsoft.com/office/word/2010/wordprocessingGroup" xmlns:wpi="http://schemas.microsoft.com/office/word/2010/wordprocessingInk" xmlns:wne="http://schemas.microsoft.com/office/word/2006/wordml" xmlns:wps="http://schemas.microsoft.com/office/word/2010/wordprocessingShape" mc:Ignorable="w14 w15 w16se wp14">
+  <w:abstractNum w:abstractNumId="0" w15:restartNumberingAfterBreak="0">
     <w:nsid w:val="FFFFFFFE"/>
     <w:multiLevelType w:val="singleLevel"/>
     <w:tmpl w:val="50ECD278"/>
@@ -1919,7 +2073,7 @@
       <w:lvlJc w:val="left"/>
     </w:lvl>
   </w:abstractNum>
-  <w:abstractNum w:abstractNumId="1">
+  <w:abstractNum w:abstractNumId="1" w15:restartNumberingAfterBreak="0">
     <w:nsid w:val="00CC412E"/>
     <w:multiLevelType w:val="multilevel"/>
     <w:tmpl w:val="904E8CF4"/>
@@ -2056,7 +2210,7 @@
       </w:rPr>
     </w:lvl>
   </w:abstractNum>
-  <w:abstractNum w:abstractNumId="2">
+  <w:abstractNum w:abstractNumId="2" w15:restartNumberingAfterBreak="0">
     <w:nsid w:val="03FA2BC4"/>
     <w:multiLevelType w:val="hybridMultilevel"/>
     <w:tmpl w:val="7764D77E"/>
@@ -2169,7 +2323,7 @@
       </w:rPr>
     </w:lvl>
   </w:abstractNum>
-  <w:abstractNum w:abstractNumId="3">
+  <w:abstractNum w:abstractNumId="3" w15:restartNumberingAfterBreak="0">
     <w:nsid w:val="0AFD4812"/>
     <w:multiLevelType w:val="hybridMultilevel"/>
     <w:tmpl w:val="50646D58"/>
@@ -2282,7 +2436,7 @@
       </w:rPr>
     </w:lvl>
   </w:abstractNum>
-  <w:abstractNum w:abstractNumId="4">
+  <w:abstractNum w:abstractNumId="4" w15:restartNumberingAfterBreak="0">
     <w:nsid w:val="100D02F6"/>
     <w:multiLevelType w:val="hybridMultilevel"/>
     <w:tmpl w:val="72441A7A"/>
@@ -2422,7 +2576,7 @@
       </w:rPr>
     </w:lvl>
   </w:abstractNum>
-  <w:abstractNum w:abstractNumId="5">
+  <w:abstractNum w:abstractNumId="5" w15:restartNumberingAfterBreak="0">
     <w:nsid w:val="16503B0D"/>
     <w:multiLevelType w:val="hybridMultilevel"/>
     <w:tmpl w:val="BC8CD520"/>
@@ -2511,7 +2665,7 @@
       </w:pPr>
     </w:lvl>
   </w:abstractNum>
-  <w:abstractNum w:abstractNumId="6">
+  <w:abstractNum w:abstractNumId="6" w15:restartNumberingAfterBreak="0">
     <w:nsid w:val="1C010595"/>
     <w:multiLevelType w:val="hybridMultilevel"/>
     <w:tmpl w:val="BB4E430C"/>
@@ -2651,7 +2805,7 @@
       </w:rPr>
     </w:lvl>
   </w:abstractNum>
-  <w:abstractNum w:abstractNumId="7">
+  <w:abstractNum w:abstractNumId="7" w15:restartNumberingAfterBreak="0">
     <w:nsid w:val="245C0978"/>
     <w:multiLevelType w:val="hybridMultilevel"/>
     <w:tmpl w:val="84C86FB6"/>
@@ -2740,7 +2894,7 @@
       </w:pPr>
     </w:lvl>
   </w:abstractNum>
-  <w:abstractNum w:abstractNumId="8">
+  <w:abstractNum w:abstractNumId="8" w15:restartNumberingAfterBreak="0">
     <w:nsid w:val="254A3998"/>
     <w:multiLevelType w:val="hybridMultilevel"/>
     <w:tmpl w:val="B3A8DEEE"/>
@@ -2854,7 +3008,7 @@
       </w:rPr>
     </w:lvl>
   </w:abstractNum>
-  <w:abstractNum w:abstractNumId="9">
+  <w:abstractNum w:abstractNumId="9" w15:restartNumberingAfterBreak="0">
     <w:nsid w:val="2B9112DB"/>
     <w:multiLevelType w:val="hybridMultilevel"/>
     <w:tmpl w:val="5538A9E6"/>
@@ -2944,7 +3098,7 @@
       </w:pPr>
     </w:lvl>
   </w:abstractNum>
-  <w:abstractNum w:abstractNumId="10">
+  <w:abstractNum w:abstractNumId="10" w15:restartNumberingAfterBreak="0">
     <w:nsid w:val="34A844C1"/>
     <w:multiLevelType w:val="hybridMultilevel"/>
     <w:tmpl w:val="A71C5AA0"/>
@@ -3056,7 +3210,7 @@
       </w:rPr>
     </w:lvl>
   </w:abstractNum>
-  <w:abstractNum w:abstractNumId="11">
+  <w:abstractNum w:abstractNumId="11" w15:restartNumberingAfterBreak="0">
     <w:nsid w:val="36593F38"/>
     <w:multiLevelType w:val="hybridMultilevel"/>
     <w:tmpl w:val="109229D6"/>
@@ -3142,7 +3296,7 @@
       </w:pPr>
     </w:lvl>
   </w:abstractNum>
-  <w:abstractNum w:abstractNumId="12">
+  <w:abstractNum w:abstractNumId="12" w15:restartNumberingAfterBreak="0">
     <w:nsid w:val="3BD47533"/>
     <w:multiLevelType w:val="multilevel"/>
     <w:tmpl w:val="82602DD8"/>
@@ -3292,7 +3446,7 @@
       </w:rPr>
     </w:lvl>
   </w:abstractNum>
-  <w:abstractNum w:abstractNumId="13">
+  <w:abstractNum w:abstractNumId="13" w15:restartNumberingAfterBreak="0">
     <w:nsid w:val="3CAE0E51"/>
     <w:multiLevelType w:val="hybridMultilevel"/>
     <w:tmpl w:val="9D24F4F6"/>
@@ -3405,7 +3559,7 @@
       </w:rPr>
     </w:lvl>
   </w:abstractNum>
-  <w:abstractNum w:abstractNumId="14">
+  <w:abstractNum w:abstractNumId="14" w15:restartNumberingAfterBreak="0">
     <w:nsid w:val="3D581639"/>
     <w:multiLevelType w:val="hybridMultilevel"/>
     <w:tmpl w:val="6880691E"/>
@@ -3494,7 +3648,7 @@
       </w:pPr>
     </w:lvl>
   </w:abstractNum>
-  <w:abstractNum w:abstractNumId="15">
+  <w:abstractNum w:abstractNumId="15" w15:restartNumberingAfterBreak="0">
     <w:nsid w:val="3FF56203"/>
     <w:multiLevelType w:val="hybridMultilevel"/>
     <w:tmpl w:val="53A09D4A"/>
@@ -3583,7 +3737,7 @@
       </w:pPr>
     </w:lvl>
   </w:abstractNum>
-  <w:abstractNum w:abstractNumId="16">
+  <w:abstractNum w:abstractNumId="16" w15:restartNumberingAfterBreak="0">
     <w:nsid w:val="44164066"/>
     <w:multiLevelType w:val="multilevel"/>
     <w:tmpl w:val="5D9A44DA"/>
@@ -3720,7 +3874,7 @@
       </w:rPr>
     </w:lvl>
   </w:abstractNum>
-  <w:abstractNum w:abstractNumId="17">
+  <w:abstractNum w:abstractNumId="17" w15:restartNumberingAfterBreak="0">
     <w:nsid w:val="45D536CB"/>
     <w:multiLevelType w:val="hybridMultilevel"/>
     <w:tmpl w:val="D122BFE8"/>
@@ -3809,7 +3963,7 @@
       </w:pPr>
     </w:lvl>
   </w:abstractNum>
-  <w:abstractNum w:abstractNumId="18">
+  <w:abstractNum w:abstractNumId="18" w15:restartNumberingAfterBreak="0">
     <w:nsid w:val="57B750AC"/>
     <w:multiLevelType w:val="hybridMultilevel"/>
     <w:tmpl w:val="3B6CF1C0"/>
@@ -3949,7 +4103,7 @@
       </w:rPr>
     </w:lvl>
   </w:abstractNum>
-  <w:abstractNum w:abstractNumId="19">
+  <w:abstractNum w:abstractNumId="19" w15:restartNumberingAfterBreak="0">
     <w:nsid w:val="5B8951E1"/>
     <w:multiLevelType w:val="hybridMultilevel"/>
     <w:tmpl w:val="4622025A"/>
@@ -4038,7 +4192,7 @@
       </w:pPr>
     </w:lvl>
   </w:abstractNum>
-  <w:abstractNum w:abstractNumId="20">
+  <w:abstractNum w:abstractNumId="20" w15:restartNumberingAfterBreak="0">
     <w:nsid w:val="5BDB2E56"/>
     <w:multiLevelType w:val="hybridMultilevel"/>
     <w:tmpl w:val="D0643564"/>
@@ -4127,7 +4281,7 @@
       </w:pPr>
     </w:lvl>
   </w:abstractNum>
-  <w:abstractNum w:abstractNumId="21">
+  <w:abstractNum w:abstractNumId="21" w15:restartNumberingAfterBreak="0">
     <w:nsid w:val="5C2D78C0"/>
     <w:multiLevelType w:val="hybridMultilevel"/>
     <w:tmpl w:val="46628546"/>
@@ -4267,7 +4421,7 @@
       </w:rPr>
     </w:lvl>
   </w:abstractNum>
-  <w:abstractNum w:abstractNumId="22">
+  <w:abstractNum w:abstractNumId="22" w15:restartNumberingAfterBreak="0">
     <w:nsid w:val="5F3844BF"/>
     <w:multiLevelType w:val="hybridMultilevel"/>
     <w:tmpl w:val="0010DC3C"/>
@@ -4356,7 +4510,7 @@
       </w:pPr>
     </w:lvl>
   </w:abstractNum>
-  <w:abstractNum w:abstractNumId="23">
+  <w:abstractNum w:abstractNumId="23" w15:restartNumberingAfterBreak="0">
     <w:nsid w:val="64764F29"/>
     <w:multiLevelType w:val="hybridMultilevel"/>
     <w:tmpl w:val="2AD80C04"/>
@@ -4447,7 +4601,7 @@
       </w:pPr>
     </w:lvl>
   </w:abstractNum>
-  <w:abstractNum w:abstractNumId="24">
+  <w:abstractNum w:abstractNumId="24" w15:restartNumberingAfterBreak="0">
     <w:nsid w:val="6F8B67BB"/>
     <w:multiLevelType w:val="hybridMultilevel"/>
     <w:tmpl w:val="C93C9B16"/>
@@ -4587,7 +4741,7 @@
       </w:rPr>
     </w:lvl>
   </w:abstractNum>
-  <w:abstractNum w:abstractNumId="25">
+  <w:abstractNum w:abstractNumId="25" w15:restartNumberingAfterBreak="0">
     <w:nsid w:val="77D754A3"/>
     <w:multiLevelType w:val="hybridMultilevel"/>
     <w:tmpl w:val="47B0C074"/>
@@ -4676,7 +4830,7 @@
       </w:pPr>
     </w:lvl>
   </w:abstractNum>
-  <w:abstractNum w:abstractNumId="26">
+  <w:abstractNum w:abstractNumId="26" w15:restartNumberingAfterBreak="0">
     <w:nsid w:val="7E3D3E50"/>
     <w:multiLevelType w:val="hybridMultilevel"/>
     <w:tmpl w:val="C86A3736"/>
@@ -4867,7 +5021,7 @@
 </file>
 
 <file path=word/styles.xml><?xml version="1.0" encoding="utf-8"?>
-<w:styles xmlns:r="http://schemas.openxmlformats.org/officeDocument/2006/relationships" xmlns:w="http://schemas.openxmlformats.org/wordprocessingml/2006/main">
+<w:styles xmlns:mc="http://schemas.openxmlformats.org/markup-compatibility/2006" xmlns:r="http://schemas.openxmlformats.org/officeDocument/2006/relationships" xmlns:w="http://schemas.openxmlformats.org/wordprocessingml/2006/main" xmlns:w14="http://schemas.microsoft.com/office/word/2010/wordml" xmlns:w15="http://schemas.microsoft.com/office/word/2012/wordml" xmlns:w16se="http://schemas.microsoft.com/office/word/2015/wordml/symex" mc:Ignorable="w14 w15 w16se">
   <w:docDefaults>
     <w:rPrDefault>
       <w:rPr>
@@ -4877,149 +5031,372 @@
     </w:rPrDefault>
     <w:pPrDefault/>
   </w:docDefaults>
-  <w:latentStyles w:defLockedState="0" w:defUIPriority="0" w:defSemiHidden="1" w:defUnhideWhenUsed="1" w:defQFormat="0" w:count="267">
-    <w:lsdException w:name="Normal" w:semiHidden="0" w:unhideWhenUsed="0" w:qFormat="1"/>
-    <w:lsdException w:name="heading 1" w:semiHidden="0" w:unhideWhenUsed="0" w:qFormat="1"/>
-    <w:lsdException w:name="heading 2" w:semiHidden="0" w:unhideWhenUsed="0" w:qFormat="1"/>
-    <w:lsdException w:name="heading 3" w:semiHidden="0" w:unhideWhenUsed="0" w:qFormat="1"/>
-    <w:lsdException w:name="heading 4" w:semiHidden="0" w:unhideWhenUsed="0" w:qFormat="1"/>
-    <w:lsdException w:name="heading 5" w:semiHidden="0" w:unhideWhenUsed="0" w:qFormat="1"/>
-    <w:lsdException w:name="heading 6" w:semiHidden="0" w:unhideWhenUsed="0" w:qFormat="1"/>
-    <w:lsdException w:name="heading 7" w:qFormat="1"/>
-    <w:lsdException w:name="heading 8" w:qFormat="1"/>
-    <w:lsdException w:name="heading 9" w:qFormat="1"/>
-    <w:lsdException w:name="toc 1" w:uiPriority="39"/>
-    <w:lsdException w:name="toc 2" w:uiPriority="39"/>
-    <w:lsdException w:name="toc 3" w:uiPriority="39"/>
-    <w:lsdException w:name="caption" w:qFormat="1"/>
-    <w:lsdException w:name="table of figures" w:uiPriority="99"/>
-    <w:lsdException w:name="List Number" w:semiHidden="0" w:unhideWhenUsed="0"/>
-    <w:lsdException w:name="List 4" w:semiHidden="0" w:unhideWhenUsed="0"/>
-    <w:lsdException w:name="List 5" w:semiHidden="0" w:unhideWhenUsed="0"/>
-    <w:lsdException w:name="Title" w:semiHidden="0" w:unhideWhenUsed="0" w:qFormat="1"/>
-    <w:lsdException w:name="Subtitle" w:semiHidden="0" w:uiPriority="11" w:unhideWhenUsed="0" w:qFormat="1"/>
-    <w:lsdException w:name="Salutation" w:semiHidden="0" w:unhideWhenUsed="0"/>
-    <w:lsdException w:name="Date" w:semiHidden="0" w:unhideWhenUsed="0"/>
-    <w:lsdException w:name="Body Text First Indent" w:semiHidden="0" w:unhideWhenUsed="0"/>
-    <w:lsdException w:name="Hyperlink" w:uiPriority="99"/>
-    <w:lsdException w:name="FollowedHyperlink" w:uiPriority="99"/>
-    <w:lsdException w:name="Strong" w:semiHidden="0" w:unhideWhenUsed="0" w:qFormat="1"/>
-    <w:lsdException w:name="Emphasis" w:semiHidden="0" w:uiPriority="20" w:unhideWhenUsed="0" w:qFormat="1"/>
-    <w:lsdException w:name="Normal (Web)" w:uiPriority="99"/>
-    <w:lsdException w:name="No List" w:uiPriority="99"/>
-    <w:lsdException w:name="Balloon Text" w:uiPriority="99"/>
-    <w:lsdException w:name="Table Grid" w:semiHidden="0" w:uiPriority="59" w:unhideWhenUsed="0"/>
-    <w:lsdException w:name="Placeholder Text" w:uiPriority="99" w:unhideWhenUsed="0"/>
-    <w:lsdException w:name="No Spacing" w:semiHidden="0" w:uiPriority="1" w:unhideWhenUsed="0" w:qFormat="1"/>
-    <w:lsdException w:name="Light Shading" w:semiHidden="0" w:uiPriority="60" w:unhideWhenUsed="0"/>
-    <w:lsdException w:name="Light List" w:semiHidden="0" w:uiPriority="61" w:unhideWhenUsed="0"/>
-    <w:lsdException w:name="Light Grid" w:semiHidden="0" w:uiPriority="62" w:unhideWhenUsed="0"/>
-    <w:lsdException w:name="Medium Shading 1" w:semiHidden="0" w:uiPriority="63" w:unhideWhenUsed="0"/>
-    <w:lsdException w:name="Medium Shading 2" w:semiHidden="0" w:uiPriority="64" w:unhideWhenUsed="0"/>
-    <w:lsdException w:name="Medium List 1" w:semiHidden="0" w:uiPriority="65" w:unhideWhenUsed="0"/>
-    <w:lsdException w:name="Medium List 2" w:semiHidden="0" w:uiPriority="66" w:unhideWhenUsed="0"/>
-    <w:lsdException w:name="Medium Grid 1" w:semiHidden="0" w:uiPriority="67" w:unhideWhenUsed="0"/>
-    <w:lsdException w:name="Medium Grid 2" w:semiHidden="0" w:uiPriority="68" w:unhideWhenUsed="0"/>
-    <w:lsdException w:name="Medium Grid 3" w:semiHidden="0" w:uiPriority="69" w:unhideWhenUsed="0"/>
-    <w:lsdException w:name="Dark List" w:semiHidden="0" w:uiPriority="70" w:unhideWhenUsed="0"/>
-    <w:lsdException w:name="Colorful Shading" w:semiHidden="0" w:uiPriority="71" w:unhideWhenUsed="0"/>
-    <w:lsdException w:name="Colorful List" w:semiHidden="0" w:uiPriority="72" w:unhideWhenUsed="0"/>
-    <w:lsdException w:name="Colorful Grid" w:semiHidden="0" w:uiPriority="73" w:unhideWhenUsed="0"/>
-    <w:lsdException w:name="Light Shading Accent 1" w:semiHidden="0" w:uiPriority="60" w:unhideWhenUsed="0"/>
-    <w:lsdException w:name="Light List Accent 1" w:semiHidden="0" w:uiPriority="61" w:unhideWhenUsed="0"/>
-    <w:lsdException w:name="Light Grid Accent 1" w:semiHidden="0" w:uiPriority="62" w:unhideWhenUsed="0"/>
-    <w:lsdException w:name="Medium Shading 1 Accent 1" w:semiHidden="0" w:uiPriority="63" w:unhideWhenUsed="0"/>
-    <w:lsdException w:name="Medium Shading 2 Accent 1" w:semiHidden="0" w:uiPriority="64" w:unhideWhenUsed="0"/>
-    <w:lsdException w:name="Medium List 1 Accent 1" w:semiHidden="0" w:uiPriority="65" w:unhideWhenUsed="0"/>
-    <w:lsdException w:name="Revision" w:uiPriority="99" w:unhideWhenUsed="0"/>
-    <w:lsdException w:name="List Paragraph" w:semiHidden="0" w:uiPriority="34" w:unhideWhenUsed="0" w:qFormat="1"/>
-    <w:lsdException w:name="Quote" w:semiHidden="0" w:uiPriority="29" w:unhideWhenUsed="0" w:qFormat="1"/>
-    <w:lsdException w:name="Intense Quote" w:semiHidden="0" w:uiPriority="30" w:unhideWhenUsed="0" w:qFormat="1"/>
-    <w:lsdException w:name="Medium List 2 Accent 1" w:semiHidden="0" w:uiPriority="66" w:unhideWhenUsed="0"/>
-    <w:lsdException w:name="Medium Grid 1 Accent 1" w:semiHidden="0" w:uiPriority="67" w:unhideWhenUsed="0"/>
-    <w:lsdException w:name="Medium Grid 2 Accent 1" w:semiHidden="0" w:uiPriority="68" w:unhideWhenUsed="0"/>
-    <w:lsdException w:name="Medium Grid 3 Accent 1" w:semiHidden="0" w:uiPriority="69" w:unhideWhenUsed="0"/>
-    <w:lsdException w:name="Dark List Accent 1" w:semiHidden="0" w:uiPriority="70" w:unhideWhenUsed="0"/>
-    <w:lsdException w:name="Colorful Shading Accent 1" w:semiHidden="0" w:uiPriority="71" w:unhideWhenUsed="0"/>
-    <w:lsdException w:name="Colorful List Accent 1" w:semiHidden="0" w:uiPriority="72" w:unhideWhenUsed="0"/>
-    <w:lsdException w:name="Colorful Grid Accent 1" w:semiHidden="0" w:uiPriority="73" w:unhideWhenUsed="0"/>
-    <w:lsdException w:name="Light Shading Accent 2" w:semiHidden="0" w:uiPriority="60" w:unhideWhenUsed="0"/>
-    <w:lsdException w:name="Light List Accent 2" w:semiHidden="0" w:uiPriority="61" w:unhideWhenUsed="0"/>
-    <w:lsdException w:name="Light Grid Accent 2" w:semiHidden="0" w:uiPriority="62" w:unhideWhenUsed="0"/>
-    <w:lsdException w:name="Medium Shading 1 Accent 2" w:semiHidden="0" w:uiPriority="63" w:unhideWhenUsed="0"/>
-    <w:lsdException w:name="Medium Shading 2 Accent 2" w:semiHidden="0" w:uiPriority="64" w:unhideWhenUsed="0"/>
-    <w:lsdException w:name="Medium List 1 Accent 2" w:semiHidden="0" w:uiPriority="65" w:unhideWhenUsed="0"/>
-    <w:lsdException w:name="Medium List 2 Accent 2" w:semiHidden="0" w:uiPriority="66" w:unhideWhenUsed="0"/>
-    <w:lsdException w:name="Medium Grid 1 Accent 2" w:semiHidden="0" w:uiPriority="67" w:unhideWhenUsed="0"/>
-    <w:lsdException w:name="Medium Grid 2 Accent 2" w:semiHidden="0" w:uiPriority="68" w:unhideWhenUsed="0"/>
-    <w:lsdException w:name="Medium Grid 3 Accent 2" w:semiHidden="0" w:uiPriority="69" w:unhideWhenUsed="0"/>
-    <w:lsdException w:name="Dark List Accent 2" w:semiHidden="0" w:uiPriority="70" w:unhideWhenUsed="0"/>
-    <w:lsdException w:name="Colorful Shading Accent 2" w:semiHidden="0" w:uiPriority="71" w:unhideWhenUsed="0"/>
-    <w:lsdException w:name="Colorful List Accent 2" w:semiHidden="0" w:uiPriority="72" w:unhideWhenUsed="0"/>
-    <w:lsdException w:name="Colorful Grid Accent 2" w:semiHidden="0" w:uiPriority="73" w:unhideWhenUsed="0"/>
-    <w:lsdException w:name="Light Shading Accent 3" w:semiHidden="0" w:uiPriority="60" w:unhideWhenUsed="0"/>
-    <w:lsdException w:name="Light List Accent 3" w:semiHidden="0" w:uiPriority="61" w:unhideWhenUsed="0"/>
-    <w:lsdException w:name="Light Grid Accent 3" w:semiHidden="0" w:uiPriority="62" w:unhideWhenUsed="0"/>
-    <w:lsdException w:name="Medium Shading 1 Accent 3" w:semiHidden="0" w:uiPriority="63" w:unhideWhenUsed="0"/>
-    <w:lsdException w:name="Medium Shading 2 Accent 3" w:semiHidden="0" w:uiPriority="64" w:unhideWhenUsed="0"/>
-    <w:lsdException w:name="Medium List 1 Accent 3" w:semiHidden="0" w:uiPriority="65" w:unhideWhenUsed="0"/>
-    <w:lsdException w:name="Medium List 2 Accent 3" w:semiHidden="0" w:uiPriority="66" w:unhideWhenUsed="0"/>
-    <w:lsdException w:name="Medium Grid 1 Accent 3" w:semiHidden="0" w:uiPriority="67" w:unhideWhenUsed="0"/>
-    <w:lsdException w:name="Medium Grid 2 Accent 3" w:semiHidden="0" w:uiPriority="68" w:unhideWhenUsed="0"/>
-    <w:lsdException w:name="Medium Grid 3 Accent 3" w:semiHidden="0" w:uiPriority="69" w:unhideWhenUsed="0"/>
-    <w:lsdException w:name="Dark List Accent 3" w:semiHidden="0" w:uiPriority="70" w:unhideWhenUsed="0"/>
-    <w:lsdException w:name="Colorful Shading Accent 3" w:semiHidden="0" w:uiPriority="71" w:unhideWhenUsed="0"/>
-    <w:lsdException w:name="Colorful List Accent 3" w:semiHidden="0" w:uiPriority="72" w:unhideWhenUsed="0"/>
-    <w:lsdException w:name="Colorful Grid Accent 3" w:semiHidden="0" w:uiPriority="73" w:unhideWhenUsed="0"/>
-    <w:lsdException w:name="Light Shading Accent 4" w:semiHidden="0" w:uiPriority="60" w:unhideWhenUsed="0"/>
-    <w:lsdException w:name="Light List Accent 4" w:semiHidden="0" w:uiPriority="61" w:unhideWhenUsed="0"/>
-    <w:lsdException w:name="Light Grid Accent 4" w:semiHidden="0" w:uiPriority="62" w:unhideWhenUsed="0"/>
-    <w:lsdException w:name="Medium Shading 1 Accent 4" w:semiHidden="0" w:uiPriority="63" w:unhideWhenUsed="0"/>
-    <w:lsdException w:name="Medium Shading 2 Accent 4" w:semiHidden="0" w:uiPriority="64" w:unhideWhenUsed="0"/>
-    <w:lsdException w:name="Medium List 1 Accent 4" w:semiHidden="0" w:uiPriority="65" w:unhideWhenUsed="0"/>
-    <w:lsdException w:name="Medium List 2 Accent 4" w:semiHidden="0" w:uiPriority="66" w:unhideWhenUsed="0"/>
-    <w:lsdException w:name="Medium Grid 1 Accent 4" w:semiHidden="0" w:uiPriority="67" w:unhideWhenUsed="0"/>
-    <w:lsdException w:name="Medium Grid 2 Accent 4" w:semiHidden="0" w:uiPriority="68" w:unhideWhenUsed="0"/>
-    <w:lsdException w:name="Medium Grid 3 Accent 4" w:semiHidden="0" w:uiPriority="69" w:unhideWhenUsed="0"/>
-    <w:lsdException w:name="Dark List Accent 4" w:semiHidden="0" w:uiPriority="70" w:unhideWhenUsed="0"/>
-    <w:lsdException w:name="Colorful Shading Accent 4" w:semiHidden="0" w:uiPriority="71" w:unhideWhenUsed="0"/>
-    <w:lsdException w:name="Colorful List Accent 4" w:semiHidden="0" w:uiPriority="72" w:unhideWhenUsed="0"/>
-    <w:lsdException w:name="Colorful Grid Accent 4" w:semiHidden="0" w:uiPriority="73" w:unhideWhenUsed="0"/>
-    <w:lsdException w:name="Light Shading Accent 5" w:semiHidden="0" w:uiPriority="60" w:unhideWhenUsed="0"/>
-    <w:lsdException w:name="Light List Accent 5" w:semiHidden="0" w:uiPriority="61" w:unhideWhenUsed="0"/>
-    <w:lsdException w:name="Light Grid Accent 5" w:semiHidden="0" w:uiPriority="62" w:unhideWhenUsed="0"/>
-    <w:lsdException w:name="Medium Shading 1 Accent 5" w:semiHidden="0" w:uiPriority="63" w:unhideWhenUsed="0"/>
-    <w:lsdException w:name="Medium Shading 2 Accent 5" w:semiHidden="0" w:uiPriority="64" w:unhideWhenUsed="0"/>
-    <w:lsdException w:name="Medium List 1 Accent 5" w:semiHidden="0" w:uiPriority="65" w:unhideWhenUsed="0"/>
-    <w:lsdException w:name="Medium List 2 Accent 5" w:semiHidden="0" w:uiPriority="66" w:unhideWhenUsed="0"/>
-    <w:lsdException w:name="Medium Grid 1 Accent 5" w:semiHidden="0" w:uiPriority="67" w:unhideWhenUsed="0"/>
-    <w:lsdException w:name="Medium Grid 2 Accent 5" w:semiHidden="0" w:uiPriority="68" w:unhideWhenUsed="0"/>
-    <w:lsdException w:name="Medium Grid 3 Accent 5" w:semiHidden="0" w:uiPriority="69" w:unhideWhenUsed="0"/>
-    <w:lsdException w:name="Dark List Accent 5" w:semiHidden="0" w:uiPriority="70" w:unhideWhenUsed="0"/>
-    <w:lsdException w:name="Colorful Shading Accent 5" w:semiHidden="0" w:uiPriority="71" w:unhideWhenUsed="0"/>
-    <w:lsdException w:name="Colorful List Accent 5" w:semiHidden="0" w:uiPriority="72" w:unhideWhenUsed="0"/>
-    <w:lsdException w:name="Colorful Grid Accent 5" w:semiHidden="0" w:uiPriority="73" w:unhideWhenUsed="0"/>
-    <w:lsdException w:name="Light Shading Accent 6" w:semiHidden="0" w:uiPriority="60" w:unhideWhenUsed="0"/>
-    <w:lsdException w:name="Light List Accent 6" w:semiHidden="0" w:uiPriority="61" w:unhideWhenUsed="0"/>
-    <w:lsdException w:name="Light Grid Accent 6" w:semiHidden="0" w:uiPriority="62" w:unhideWhenUsed="0"/>
-    <w:lsdException w:name="Medium Shading 1 Accent 6" w:semiHidden="0" w:uiPriority="63" w:unhideWhenUsed="0"/>
-    <w:lsdException w:name="Medium Shading 2 Accent 6" w:semiHidden="0" w:uiPriority="64" w:unhideWhenUsed="0"/>
-    <w:lsdException w:name="Medium List 1 Accent 6" w:semiHidden="0" w:uiPriority="65" w:unhideWhenUsed="0"/>
-    <w:lsdException w:name="Medium List 2 Accent 6" w:semiHidden="0" w:uiPriority="66" w:unhideWhenUsed="0"/>
-    <w:lsdException w:name="Medium Grid 1 Accent 6" w:semiHidden="0" w:uiPriority="67" w:unhideWhenUsed="0"/>
-    <w:lsdException w:name="Medium Grid 2 Accent 6" w:semiHidden="0" w:uiPriority="68" w:unhideWhenUsed="0"/>
-    <w:lsdException w:name="Medium Grid 3 Accent 6" w:semiHidden="0" w:uiPriority="69" w:unhideWhenUsed="0"/>
-    <w:lsdException w:name="Dark List Accent 6" w:semiHidden="0" w:uiPriority="70" w:unhideWhenUsed="0"/>
-    <w:lsdException w:name="Colorful Shading Accent 6" w:semiHidden="0" w:uiPriority="71" w:unhideWhenUsed="0"/>
-    <w:lsdException w:name="Colorful List Accent 6" w:semiHidden="0" w:uiPriority="72" w:unhideWhenUsed="0"/>
-    <w:lsdException w:name="Colorful Grid Accent 6" w:semiHidden="0" w:uiPriority="73" w:unhideWhenUsed="0"/>
-    <w:lsdException w:name="Subtle Emphasis" w:semiHidden="0" w:uiPriority="19" w:unhideWhenUsed="0" w:qFormat="1"/>
-    <w:lsdException w:name="Intense Emphasis" w:semiHidden="0" w:uiPriority="21" w:unhideWhenUsed="0" w:qFormat="1"/>
-    <w:lsdException w:name="Subtle Reference" w:semiHidden="0" w:uiPriority="31" w:unhideWhenUsed="0" w:qFormat="1"/>
-    <w:lsdException w:name="Intense Reference" w:semiHidden="0" w:uiPriority="32" w:unhideWhenUsed="0" w:qFormat="1"/>
-    <w:lsdException w:name="Book Title" w:semiHidden="0" w:uiPriority="33" w:unhideWhenUsed="0" w:qFormat="1"/>
-    <w:lsdException w:name="Bibliography" w:uiPriority="37"/>
-    <w:lsdException w:name="TOC Heading" w:uiPriority="39" w:qFormat="1"/>
+  <w:latentStyles w:defLockedState="0" w:defUIPriority="0" w:defSemiHidden="0" w:defUnhideWhenUsed="0" w:defQFormat="0" w:count="371">
+    <w:lsdException w:name="Normal" w:qFormat="1"/>
+    <w:lsdException w:name="heading 1" w:qFormat="1"/>
+    <w:lsdException w:name="heading 2" w:qFormat="1"/>
+    <w:lsdException w:name="heading 3" w:qFormat="1"/>
+    <w:lsdException w:name="heading 4" w:qFormat="1"/>
+    <w:lsdException w:name="heading 5" w:qFormat="1"/>
+    <w:lsdException w:name="heading 6" w:qFormat="1"/>
+    <w:lsdException w:name="heading 7" w:semiHidden="1" w:unhideWhenUsed="1" w:qFormat="1"/>
+    <w:lsdException w:name="heading 8" w:semiHidden="1" w:unhideWhenUsed="1" w:qFormat="1"/>
+    <w:lsdException w:name="heading 9" w:semiHidden="1" w:unhideWhenUsed="1" w:qFormat="1"/>
+    <w:lsdException w:name="index 1" w:semiHidden="1" w:unhideWhenUsed="1"/>
+    <w:lsdException w:name="index 2" w:semiHidden="1" w:unhideWhenUsed="1"/>
+    <w:lsdException w:name="index 3" w:semiHidden="1" w:unhideWhenUsed="1"/>
+    <w:lsdException w:name="index 4" w:semiHidden="1" w:unhideWhenUsed="1"/>
+    <w:lsdException w:name="index 5" w:semiHidden="1" w:unhideWhenUsed="1"/>
+    <w:lsdException w:name="index 6" w:semiHidden="1" w:unhideWhenUsed="1"/>
+    <w:lsdException w:name="index 7" w:semiHidden="1" w:unhideWhenUsed="1"/>
+    <w:lsdException w:name="index 8" w:semiHidden="1" w:unhideWhenUsed="1"/>
+    <w:lsdException w:name="index 9" w:semiHidden="1" w:unhideWhenUsed="1"/>
+    <w:lsdException w:name="toc 1" w:semiHidden="1" w:uiPriority="39" w:unhideWhenUsed="1"/>
+    <w:lsdException w:name="toc 2" w:semiHidden="1" w:uiPriority="39" w:unhideWhenUsed="1"/>
+    <w:lsdException w:name="toc 3" w:semiHidden="1" w:uiPriority="39" w:unhideWhenUsed="1"/>
+    <w:lsdException w:name="toc 4" w:semiHidden="1" w:unhideWhenUsed="1"/>
+    <w:lsdException w:name="toc 5" w:semiHidden="1" w:unhideWhenUsed="1"/>
+    <w:lsdException w:name="toc 6" w:semiHidden="1" w:unhideWhenUsed="1"/>
+    <w:lsdException w:name="toc 7" w:semiHidden="1" w:unhideWhenUsed="1"/>
+    <w:lsdException w:name="toc 8" w:semiHidden="1" w:unhideWhenUsed="1"/>
+    <w:lsdException w:name="toc 9" w:semiHidden="1" w:unhideWhenUsed="1"/>
+    <w:lsdException w:name="Normal Indent" w:semiHidden="1" w:unhideWhenUsed="1"/>
+    <w:lsdException w:name="footnote text" w:semiHidden="1" w:unhideWhenUsed="1"/>
+    <w:lsdException w:name="annotation text" w:semiHidden="1" w:unhideWhenUsed="1"/>
+    <w:lsdException w:name="header" w:semiHidden="1" w:unhideWhenUsed="1"/>
+    <w:lsdException w:name="footer" w:semiHidden="1" w:unhideWhenUsed="1"/>
+    <w:lsdException w:name="index heading" w:semiHidden="1" w:unhideWhenUsed="1"/>
+    <w:lsdException w:name="caption" w:semiHidden="1" w:unhideWhenUsed="1" w:qFormat="1"/>
+    <w:lsdException w:name="table of figures" w:semiHidden="1" w:uiPriority="99" w:unhideWhenUsed="1"/>
+    <w:lsdException w:name="envelope address" w:semiHidden="1" w:unhideWhenUsed="1"/>
+    <w:lsdException w:name="envelope return" w:semiHidden="1" w:unhideWhenUsed="1"/>
+    <w:lsdException w:name="footnote reference" w:semiHidden="1" w:unhideWhenUsed="1"/>
+    <w:lsdException w:name="annotation reference" w:semiHidden="1" w:unhideWhenUsed="1"/>
+    <w:lsdException w:name="line number" w:semiHidden="1" w:unhideWhenUsed="1"/>
+    <w:lsdException w:name="page number" w:semiHidden="1" w:unhideWhenUsed="1"/>
+    <w:lsdException w:name="endnote reference" w:semiHidden="1" w:unhideWhenUsed="1"/>
+    <w:lsdException w:name="endnote text" w:semiHidden="1" w:unhideWhenUsed="1"/>
+    <w:lsdException w:name="table of authorities" w:semiHidden="1" w:unhideWhenUsed="1"/>
+    <w:lsdException w:name="macro" w:semiHidden="1" w:unhideWhenUsed="1"/>
+    <w:lsdException w:name="toa heading" w:semiHidden="1" w:unhideWhenUsed="1"/>
+    <w:lsdException w:name="List" w:semiHidden="1" w:unhideWhenUsed="1"/>
+    <w:lsdException w:name="List Bullet" w:semiHidden="1" w:unhideWhenUsed="1"/>
+    <w:lsdException w:name="List 2" w:semiHidden="1" w:unhideWhenUsed="1"/>
+    <w:lsdException w:name="List 3" w:semiHidden="1" w:unhideWhenUsed="1"/>
+    <w:lsdException w:name="List Bullet 2" w:semiHidden="1" w:unhideWhenUsed="1"/>
+    <w:lsdException w:name="List Bullet 3" w:semiHidden="1" w:unhideWhenUsed="1"/>
+    <w:lsdException w:name="List Bullet 4" w:semiHidden="1" w:unhideWhenUsed="1"/>
+    <w:lsdException w:name="List Bullet 5" w:semiHidden="1" w:unhideWhenUsed="1"/>
+    <w:lsdException w:name="List Number 2" w:semiHidden="1" w:unhideWhenUsed="1"/>
+    <w:lsdException w:name="List Number 3" w:semiHidden="1" w:unhideWhenUsed="1"/>
+    <w:lsdException w:name="List Number 4" w:semiHidden="1" w:unhideWhenUsed="1"/>
+    <w:lsdException w:name="List Number 5" w:semiHidden="1" w:unhideWhenUsed="1"/>
+    <w:lsdException w:name="Title" w:qFormat="1"/>
+    <w:lsdException w:name="Closing" w:semiHidden="1" w:unhideWhenUsed="1"/>
+    <w:lsdException w:name="Signature" w:semiHidden="1" w:unhideWhenUsed="1"/>
+    <w:lsdException w:name="Default Paragraph Font" w:semiHidden="1" w:unhideWhenUsed="1"/>
+    <w:lsdException w:name="Body Text" w:semiHidden="1" w:unhideWhenUsed="1"/>
+    <w:lsdException w:name="Body Text Indent" w:semiHidden="1" w:unhideWhenUsed="1"/>
+    <w:lsdException w:name="List Continue" w:semiHidden="1" w:unhideWhenUsed="1"/>
+    <w:lsdException w:name="List Continue 2" w:semiHidden="1" w:unhideWhenUsed="1"/>
+    <w:lsdException w:name="List Continue 3" w:semiHidden="1" w:unhideWhenUsed="1"/>
+    <w:lsdException w:name="List Continue 4" w:semiHidden="1" w:unhideWhenUsed="1"/>
+    <w:lsdException w:name="List Continue 5" w:semiHidden="1" w:unhideWhenUsed="1"/>
+    <w:lsdException w:name="Message Header" w:semiHidden="1" w:unhideWhenUsed="1"/>
+    <w:lsdException w:name="Subtitle" w:uiPriority="11" w:qFormat="1"/>
+    <w:lsdException w:name="Body Text First Indent 2" w:semiHidden="1" w:unhideWhenUsed="1"/>
+    <w:lsdException w:name="Note Heading" w:semiHidden="1" w:unhideWhenUsed="1"/>
+    <w:lsdException w:name="Body Text 2" w:semiHidden="1" w:unhideWhenUsed="1"/>
+    <w:lsdException w:name="Body Text 3" w:semiHidden="1" w:unhideWhenUsed="1"/>
+    <w:lsdException w:name="Body Text Indent 2" w:semiHidden="1" w:unhideWhenUsed="1"/>
+    <w:lsdException w:name="Body Text Indent 3" w:semiHidden="1" w:unhideWhenUsed="1"/>
+    <w:lsdException w:name="Block Text" w:semiHidden="1" w:unhideWhenUsed="1"/>
+    <w:lsdException w:name="Hyperlink" w:semiHidden="1" w:uiPriority="99" w:unhideWhenUsed="1"/>
+    <w:lsdException w:name="FollowedHyperlink" w:semiHidden="1" w:uiPriority="99" w:unhideWhenUsed="1"/>
+    <w:lsdException w:name="Strong" w:qFormat="1"/>
+    <w:lsdException w:name="Emphasis" w:uiPriority="20" w:qFormat="1"/>
+    <w:lsdException w:name="Document Map" w:semiHidden="1" w:unhideWhenUsed="1"/>
+    <w:lsdException w:name="Plain Text" w:semiHidden="1" w:unhideWhenUsed="1"/>
+    <w:lsdException w:name="E-mail Signature" w:semiHidden="1" w:unhideWhenUsed="1"/>
+    <w:lsdException w:name="HTML Top of Form" w:semiHidden="1" w:unhideWhenUsed="1"/>
+    <w:lsdException w:name="HTML Bottom of Form" w:semiHidden="1" w:unhideWhenUsed="1"/>
+    <w:lsdException w:name="Normal (Web)" w:semiHidden="1" w:uiPriority="99" w:unhideWhenUsed="1"/>
+    <w:lsdException w:name="HTML Acronym" w:semiHidden="1" w:unhideWhenUsed="1"/>
+    <w:lsdException w:name="HTML Address" w:semiHidden="1" w:unhideWhenUsed="1"/>
+    <w:lsdException w:name="HTML Cite" w:semiHidden="1" w:unhideWhenUsed="1"/>
+    <w:lsdException w:name="HTML Code" w:semiHidden="1" w:unhideWhenUsed="1"/>
+    <w:lsdException w:name="HTML Definition" w:semiHidden="1" w:unhideWhenUsed="1"/>
+    <w:lsdException w:name="HTML Keyboard" w:semiHidden="1" w:unhideWhenUsed="1"/>
+    <w:lsdException w:name="HTML Preformatted" w:semiHidden="1" w:unhideWhenUsed="1"/>
+    <w:lsdException w:name="HTML Sample" w:semiHidden="1" w:unhideWhenUsed="1"/>
+    <w:lsdException w:name="HTML Typewriter" w:semiHidden="1" w:unhideWhenUsed="1"/>
+    <w:lsdException w:name="HTML Variable" w:semiHidden="1" w:unhideWhenUsed="1"/>
+    <w:lsdException w:name="Normal Table" w:semiHidden="1" w:unhideWhenUsed="1"/>
+    <w:lsdException w:name="annotation subject" w:semiHidden="1" w:unhideWhenUsed="1"/>
+    <w:lsdException w:name="No List" w:semiHidden="1" w:uiPriority="99" w:unhideWhenUsed="1"/>
+    <w:lsdException w:name="Outline List 1" w:semiHidden="1" w:unhideWhenUsed="1"/>
+    <w:lsdException w:name="Outline List 2" w:semiHidden="1" w:unhideWhenUsed="1"/>
+    <w:lsdException w:name="Outline List 3" w:semiHidden="1" w:unhideWhenUsed="1"/>
+    <w:lsdException w:name="Table Simple 1" w:semiHidden="1" w:unhideWhenUsed="1"/>
+    <w:lsdException w:name="Table Simple 2" w:semiHidden="1" w:unhideWhenUsed="1"/>
+    <w:lsdException w:name="Table Simple 3" w:semiHidden="1" w:unhideWhenUsed="1"/>
+    <w:lsdException w:name="Table Classic 1" w:semiHidden="1" w:unhideWhenUsed="1"/>
+    <w:lsdException w:name="Table Classic 2" w:semiHidden="1" w:unhideWhenUsed="1"/>
+    <w:lsdException w:name="Table Classic 3" w:semiHidden="1" w:unhideWhenUsed="1"/>
+    <w:lsdException w:name="Table Classic 4" w:semiHidden="1" w:unhideWhenUsed="1"/>
+    <w:lsdException w:name="Table Colorful 1" w:semiHidden="1" w:unhideWhenUsed="1"/>
+    <w:lsdException w:name="Table Colorful 2" w:semiHidden="1" w:unhideWhenUsed="1"/>
+    <w:lsdException w:name="Table Colorful 3" w:semiHidden="1" w:unhideWhenUsed="1"/>
+    <w:lsdException w:name="Table Columns 1" w:semiHidden="1" w:unhideWhenUsed="1"/>
+    <w:lsdException w:name="Table Columns 2" w:semiHidden="1" w:unhideWhenUsed="1"/>
+    <w:lsdException w:name="Table Columns 3" w:semiHidden="1" w:unhideWhenUsed="1"/>
+    <w:lsdException w:name="Table Columns 4" w:semiHidden="1" w:unhideWhenUsed="1"/>
+    <w:lsdException w:name="Table Columns 5" w:semiHidden="1" w:unhideWhenUsed="1"/>
+    <w:lsdException w:name="Table Grid 1" w:semiHidden="1" w:unhideWhenUsed="1"/>
+    <w:lsdException w:name="Table Grid 2" w:semiHidden="1" w:unhideWhenUsed="1"/>
+    <w:lsdException w:name="Table Grid 3" w:semiHidden="1" w:unhideWhenUsed="1"/>
+    <w:lsdException w:name="Table Grid 4" w:semiHidden="1" w:unhideWhenUsed="1"/>
+    <w:lsdException w:name="Table Grid 5" w:semiHidden="1" w:unhideWhenUsed="1"/>
+    <w:lsdException w:name="Table Grid 6" w:semiHidden="1" w:unhideWhenUsed="1"/>
+    <w:lsdException w:name="Table Grid 7" w:semiHidden="1" w:unhideWhenUsed="1"/>
+    <w:lsdException w:name="Table Grid 8" w:semiHidden="1" w:unhideWhenUsed="1"/>
+    <w:lsdException w:name="Table List 1" w:semiHidden="1" w:unhideWhenUsed="1"/>
+    <w:lsdException w:name="Table List 2" w:semiHidden="1" w:unhideWhenUsed="1"/>
+    <w:lsdException w:name="Table List 3" w:semiHidden="1" w:unhideWhenUsed="1"/>
+    <w:lsdException w:name="Table List 4" w:semiHidden="1" w:unhideWhenUsed="1"/>
+    <w:lsdException w:name="Table List 5" w:semiHidden="1" w:unhideWhenUsed="1"/>
+    <w:lsdException w:name="Table List 6" w:semiHidden="1" w:unhideWhenUsed="1"/>
+    <w:lsdException w:name="Table List 7" w:semiHidden="1" w:unhideWhenUsed="1"/>
+    <w:lsdException w:name="Table List 8" w:semiHidden="1" w:unhideWhenUsed="1"/>
+    <w:lsdException w:name="Table 3D effects 1" w:semiHidden="1" w:unhideWhenUsed="1"/>
+    <w:lsdException w:name="Table 3D effects 2" w:semiHidden="1" w:unhideWhenUsed="1"/>
+    <w:lsdException w:name="Table 3D effects 3" w:semiHidden="1" w:unhideWhenUsed="1"/>
+    <w:lsdException w:name="Table Contemporary" w:semiHidden="1" w:unhideWhenUsed="1"/>
+    <w:lsdException w:name="Table Elegant" w:semiHidden="1" w:unhideWhenUsed="1"/>
+    <w:lsdException w:name="Table Professional" w:semiHidden="1" w:unhideWhenUsed="1"/>
+    <w:lsdException w:name="Table Subtle 1" w:semiHidden="1" w:unhideWhenUsed="1"/>
+    <w:lsdException w:name="Table Subtle 2" w:semiHidden="1" w:unhideWhenUsed="1"/>
+    <w:lsdException w:name="Table Web 1" w:semiHidden="1" w:unhideWhenUsed="1"/>
+    <w:lsdException w:name="Table Web 2" w:semiHidden="1" w:unhideWhenUsed="1"/>
+    <w:lsdException w:name="Table Web 3" w:semiHidden="1" w:unhideWhenUsed="1"/>
+    <w:lsdException w:name="Balloon Text" w:semiHidden="1" w:uiPriority="99" w:unhideWhenUsed="1"/>
+    <w:lsdException w:name="Table Grid" w:uiPriority="59"/>
+    <w:lsdException w:name="Table Theme" w:semiHidden="1" w:unhideWhenUsed="1"/>
+    <w:lsdException w:name="Placeholder Text" w:semiHidden="1" w:uiPriority="99"/>
+    <w:lsdException w:name="No Spacing" w:uiPriority="1" w:qFormat="1"/>
+    <w:lsdException w:name="Light Shading" w:uiPriority="60"/>
+    <w:lsdException w:name="Light List" w:uiPriority="61"/>
+    <w:lsdException w:name="Light Grid" w:uiPriority="62"/>
+    <w:lsdException w:name="Medium Shading 1" w:uiPriority="63"/>
+    <w:lsdException w:name="Medium Shading 2" w:uiPriority="64"/>
+    <w:lsdException w:name="Medium List 1" w:uiPriority="65"/>
+    <w:lsdException w:name="Medium List 2" w:uiPriority="66"/>
+    <w:lsdException w:name="Medium Grid 1" w:uiPriority="67"/>
+    <w:lsdException w:name="Medium Grid 2" w:uiPriority="68"/>
+    <w:lsdException w:name="Medium Grid 3" w:uiPriority="69"/>
+    <w:lsdException w:name="Dark List" w:uiPriority="70"/>
+    <w:lsdException w:name="Colorful Shading" w:uiPriority="71"/>
+    <w:lsdException w:name="Colorful List" w:uiPriority="72"/>
+    <w:lsdException w:name="Colorful Grid" w:uiPriority="73"/>
+    <w:lsdException w:name="Light Shading Accent 1" w:uiPriority="60"/>
+    <w:lsdException w:name="Light List Accent 1" w:uiPriority="61"/>
+    <w:lsdException w:name="Light Grid Accent 1" w:uiPriority="62"/>
+    <w:lsdException w:name="Medium Shading 1 Accent 1" w:uiPriority="63"/>
+    <w:lsdException w:name="Medium Shading 2 Accent 1" w:uiPriority="64"/>
+    <w:lsdException w:name="Medium List 1 Accent 1" w:uiPriority="65"/>
+    <w:lsdException w:name="Revision" w:semiHidden="1" w:uiPriority="99"/>
+    <w:lsdException w:name="List Paragraph" w:uiPriority="34" w:qFormat="1"/>
+    <w:lsdException w:name="Quote" w:uiPriority="29" w:qFormat="1"/>
+    <w:lsdException w:name="Intense Quote" w:uiPriority="30" w:qFormat="1"/>
+    <w:lsdException w:name="Medium List 2 Accent 1" w:uiPriority="66"/>
+    <w:lsdException w:name="Medium Grid 1 Accent 1" w:uiPriority="67"/>
+    <w:lsdException w:name="Medium Grid 2 Accent 1" w:uiPriority="68"/>
+    <w:lsdException w:name="Medium Grid 3 Accent 1" w:uiPriority="69"/>
+    <w:lsdException w:name="Dark List Accent 1" w:uiPriority="70"/>
+    <w:lsdException w:name="Colorful Shading Accent 1" w:uiPriority="71"/>
+    <w:lsdException w:name="Colorful List Accent 1" w:uiPriority="72"/>
+    <w:lsdException w:name="Colorful Grid Accent 1" w:uiPriority="73"/>
+    <w:lsdException w:name="Light Shading Accent 2" w:uiPriority="60"/>
+    <w:lsdException w:name="Light List Accent 2" w:uiPriority="61"/>
+    <w:lsdException w:name="Light Grid Accent 2" w:uiPriority="62"/>
+    <w:lsdException w:name="Medium Shading 1 Accent 2" w:uiPriority="63"/>
+    <w:lsdException w:name="Medium Shading 2 Accent 2" w:uiPriority="64"/>
+    <w:lsdException w:name="Medium List 1 Accent 2" w:uiPriority="65"/>
+    <w:lsdException w:name="Medium List 2 Accent 2" w:uiPriority="66"/>
+    <w:lsdException w:name="Medium Grid 1 Accent 2" w:uiPriority="67"/>
+    <w:lsdException w:name="Medium Grid 2 Accent 2" w:uiPriority="68"/>
+    <w:lsdException w:name="Medium Grid 3 Accent 2" w:uiPriority="69"/>
+    <w:lsdException w:name="Dark List Accent 2" w:uiPriority="70"/>
+    <w:lsdException w:name="Colorful Shading Accent 2" w:uiPriority="71"/>
+    <w:lsdException w:name="Colorful List Accent 2" w:uiPriority="72"/>
+    <w:lsdException w:name="Colorful Grid Accent 2" w:uiPriority="73"/>
+    <w:lsdException w:name="Light Shading Accent 3" w:uiPriority="60"/>
+    <w:lsdException w:name="Light List Accent 3" w:uiPriority="61"/>
+    <w:lsdException w:name="Light Grid Accent 3" w:uiPriority="62"/>
+    <w:lsdException w:name="Medium Shading 1 Accent 3" w:uiPriority="63"/>
+    <w:lsdException w:name="Medium Shading 2 Accent 3" w:uiPriority="64"/>
+    <w:lsdException w:name="Medium List 1 Accent 3" w:uiPriority="65"/>
+    <w:lsdException w:name="Medium List 2 Accent 3" w:uiPriority="66"/>
+    <w:lsdException w:name="Medium Grid 1 Accent 3" w:uiPriority="67"/>
+    <w:lsdException w:name="Medium Grid 2 Accent 3" w:uiPriority="68"/>
+    <w:lsdException w:name="Medium Grid 3 Accent 3" w:uiPriority="69"/>
+    <w:lsdException w:name="Dark List Accent 3" w:uiPriority="70"/>
+    <w:lsdException w:name="Colorful Shading Accent 3" w:uiPriority="71"/>
+    <w:lsdException w:name="Colorful List Accent 3" w:uiPriority="72"/>
+    <w:lsdException w:name="Colorful Grid Accent 3" w:uiPriority="73"/>
+    <w:lsdException w:name="Light Shading Accent 4" w:uiPriority="60"/>
+    <w:lsdException w:name="Light List Accent 4" w:uiPriority="61"/>
+    <w:lsdException w:name="Light Grid Accent 4" w:uiPriority="62"/>
+    <w:lsdException w:name="Medium Shading 1 Accent 4" w:uiPriority="63"/>
+    <w:lsdException w:name="Medium Shading 2 Accent 4" w:uiPriority="64"/>
+    <w:lsdException w:name="Medium List 1 Accent 4" w:uiPriority="65"/>
+    <w:lsdException w:name="Medium List 2 Accent 4" w:uiPriority="66"/>
+    <w:lsdException w:name="Medium Grid 1 Accent 4" w:uiPriority="67"/>
+    <w:lsdException w:name="Medium Grid 2 Accent 4" w:uiPriority="68"/>
+    <w:lsdException w:name="Medium Grid 3 Accent 4" w:uiPriority="69"/>
+    <w:lsdException w:name="Dark List Accent 4" w:uiPriority="70"/>
+    <w:lsdException w:name="Colorful Shading Accent 4" w:uiPriority="71"/>
+    <w:lsdException w:name="Colorful List Accent 4" w:uiPriority="72"/>
+    <w:lsdException w:name="Colorful Grid Accent 4" w:uiPriority="73"/>
+    <w:lsdException w:name="Light Shading Accent 5" w:uiPriority="60"/>
+    <w:lsdException w:name="Light List Accent 5" w:uiPriority="61"/>
+    <w:lsdException w:name="Light Grid Accent 5" w:uiPriority="62"/>
+    <w:lsdException w:name="Medium Shading 1 Accent 5" w:uiPriority="63"/>
+    <w:lsdException w:name="Medium Shading 2 Accent 5" w:uiPriority="64"/>
+    <w:lsdException w:name="Medium List 1 Accent 5" w:uiPriority="65"/>
+    <w:lsdException w:name="Medium List 2 Accent 5" w:uiPriority="66"/>
+    <w:lsdException w:name="Medium Grid 1 Accent 5" w:uiPriority="67"/>
+    <w:lsdException w:name="Medium Grid 2 Accent 5" w:uiPriority="68"/>
+    <w:lsdException w:name="Medium Grid 3 Accent 5" w:uiPriority="69"/>
+    <w:lsdException w:name="Dark List Accent 5" w:uiPriority="70"/>
+    <w:lsdException w:name="Colorful Shading Accent 5" w:uiPriority="71"/>
+    <w:lsdException w:name="Colorful List Accent 5" w:uiPriority="72"/>
+    <w:lsdException w:name="Colorful Grid Accent 5" w:uiPriority="73"/>
+    <w:lsdException w:name="Light Shading Accent 6" w:uiPriority="60"/>
+    <w:lsdException w:name="Light List Accent 6" w:uiPriority="61"/>
+    <w:lsdException w:name="Light Grid Accent 6" w:uiPriority="62"/>
+    <w:lsdException w:name="Medium Shading 1 Accent 6" w:uiPriority="63"/>
+    <w:lsdException w:name="Medium Shading 2 Accent 6" w:uiPriority="64"/>
+    <w:lsdException w:name="Medium List 1 Accent 6" w:uiPriority="65"/>
+    <w:lsdException w:name="Medium List 2 Accent 6" w:uiPriority="66"/>
+    <w:lsdException w:name="Medium Grid 1 Accent 6" w:uiPriority="67"/>
+    <w:lsdException w:name="Medium Grid 2 Accent 6" w:uiPriority="68"/>
+    <w:lsdException w:name="Medium Grid 3 Accent 6" w:uiPriority="69"/>
+    <w:lsdException w:name="Dark List Accent 6" w:uiPriority="70"/>
+    <w:lsdException w:name="Colorful Shading Accent 6" w:uiPriority="71"/>
+    <w:lsdException w:name="Colorful List Accent 6" w:uiPriority="72"/>
+    <w:lsdException w:name="Colorful Grid Accent 6" w:uiPriority="73"/>
+    <w:lsdException w:name="Subtle Emphasis" w:uiPriority="19" w:qFormat="1"/>
+    <w:lsdException w:name="Intense Emphasis" w:uiPriority="21" w:qFormat="1"/>
+    <w:lsdException w:name="Subtle Reference" w:uiPriority="31" w:qFormat="1"/>
+    <w:lsdException w:name="Intense Reference" w:uiPriority="32" w:qFormat="1"/>
+    <w:lsdException w:name="Book Title" w:uiPriority="33" w:qFormat="1"/>
+    <w:lsdException w:name="Bibliography" w:semiHidden="1" w:uiPriority="37" w:unhideWhenUsed="1"/>
+    <w:lsdException w:name="TOC Heading" w:semiHidden="1" w:uiPriority="39" w:unhideWhenUsed="1" w:qFormat="1"/>
+    <w:lsdException w:name="Plain Table 1" w:uiPriority="41"/>
+    <w:lsdException w:name="Plain Table 2" w:uiPriority="42"/>
+    <w:lsdException w:name="Plain Table 3" w:uiPriority="43"/>
+    <w:lsdException w:name="Plain Table 4" w:uiPriority="44"/>
+    <w:lsdException w:name="Plain Table 5" w:uiPriority="45"/>
+    <w:lsdException w:name="Grid Table Light" w:uiPriority="40"/>
+    <w:lsdException w:name="Grid Table 1 Light" w:uiPriority="46"/>
+    <w:lsdException w:name="Grid Table 2" w:uiPriority="47"/>
+    <w:lsdException w:name="Grid Table 3" w:uiPriority="48"/>
+    <w:lsdException w:name="Grid Table 4" w:uiPriority="49"/>
+    <w:lsdException w:name="Grid Table 5 Dark" w:uiPriority="50"/>
+    <w:lsdException w:name="Grid Table 6 Colorful" w:uiPriority="51"/>
+    <w:lsdException w:name="Grid Table 7 Colorful" w:uiPriority="52"/>
+    <w:lsdException w:name="Grid Table 1 Light Accent 1" w:uiPriority="46"/>
+    <w:lsdException w:name="Grid Table 2 Accent 1" w:uiPriority="47"/>
+    <w:lsdException w:name="Grid Table 3 Accent 1" w:uiPriority="48"/>
+    <w:lsdException w:name="Grid Table 4 Accent 1" w:uiPriority="49"/>
+    <w:lsdException w:name="Grid Table 5 Dark Accent 1" w:uiPriority="50"/>
+    <w:lsdException w:name="Grid Table 6 Colorful Accent 1" w:uiPriority="51"/>
+    <w:lsdException w:name="Grid Table 7 Colorful Accent 1" w:uiPriority="52"/>
+    <w:lsdException w:name="Grid Table 1 Light Accent 2" w:uiPriority="46"/>
+    <w:lsdException w:name="Grid Table 2 Accent 2" w:uiPriority="47"/>
+    <w:lsdException w:name="Grid Table 3 Accent 2" w:uiPriority="48"/>
+    <w:lsdException w:name="Grid Table 4 Accent 2" w:uiPriority="49"/>
+    <w:lsdException w:name="Grid Table 5 Dark Accent 2" w:uiPriority="50"/>
+    <w:lsdException w:name="Grid Table 6 Colorful Accent 2" w:uiPriority="51"/>
+    <w:lsdException w:name="Grid Table 7 Colorful Accent 2" w:uiPriority="52"/>
+    <w:lsdException w:name="Grid Table 1 Light Accent 3" w:uiPriority="46"/>
+    <w:lsdException w:name="Grid Table 2 Accent 3" w:uiPriority="47"/>
+    <w:lsdException w:name="Grid Table 3 Accent 3" w:uiPriority="48"/>
+    <w:lsdException w:name="Grid Table 4 Accent 3" w:uiPriority="49"/>
+    <w:lsdException w:name="Grid Table 5 Dark Accent 3" w:uiPriority="50"/>
+    <w:lsdException w:name="Grid Table 6 Colorful Accent 3" w:uiPriority="51"/>
+    <w:lsdException w:name="Grid Table 7 Colorful Accent 3" w:uiPriority="52"/>
+    <w:lsdException w:name="Grid Table 1 Light Accent 4" w:uiPriority="46"/>
+    <w:lsdException w:name="Grid Table 2 Accent 4" w:uiPriority="47"/>
+    <w:lsdException w:name="Grid Table 3 Accent 4" w:uiPriority="48"/>
+    <w:lsdException w:name="Grid Table 4 Accent 4" w:uiPriority="49"/>
+    <w:lsdException w:name="Grid Table 5 Dark Accent 4" w:uiPriority="50"/>
+    <w:lsdException w:name="Grid Table 6 Colorful Accent 4" w:uiPriority="51"/>
+    <w:lsdException w:name="Grid Table 7 Colorful Accent 4" w:uiPriority="52"/>
+    <w:lsdException w:name="Grid Table 1 Light Accent 5" w:uiPriority="46"/>
+    <w:lsdException w:name="Grid Table 2 Accent 5" w:uiPriority="47"/>
+    <w:lsdException w:name="Grid Table 3 Accent 5" w:uiPriority="48"/>
+    <w:lsdException w:name="Grid Table 4 Accent 5" w:uiPriority="49"/>
+    <w:lsdException w:name="Grid Table 5 Dark Accent 5" w:uiPriority="50"/>
+    <w:lsdException w:name="Grid Table 6 Colorful Accent 5" w:uiPriority="51"/>
+    <w:lsdException w:name="Grid Table 7 Colorful Accent 5" w:uiPriority="52"/>
+    <w:lsdException w:name="Grid Table 1 Light Accent 6" w:uiPriority="46"/>
+    <w:lsdException w:name="Grid Table 2 Accent 6" w:uiPriority="47"/>
+    <w:lsdException w:name="Grid Table 3 Accent 6" w:uiPriority="48"/>
+    <w:lsdException w:name="Grid Table 4 Accent 6" w:uiPriority="49"/>
+    <w:lsdException w:name="Grid Table 5 Dark Accent 6" w:uiPriority="50"/>
+    <w:lsdException w:name="Grid Table 6 Colorful Accent 6" w:uiPriority="51"/>
+    <w:lsdException w:name="Grid Table 7 Colorful Accent 6" w:uiPriority="52"/>
+    <w:lsdException w:name="List Table 1 Light" w:uiPriority="46"/>
+    <w:lsdException w:name="List Table 2" w:uiPriority="47"/>
+    <w:lsdException w:name="List Table 3" w:uiPriority="48"/>
+    <w:lsdException w:name="List Table 4" w:uiPriority="49"/>
+    <w:lsdException w:name="List Table 5 Dark" w:uiPriority="50"/>
+    <w:lsdException w:name="List Table 6 Colorful" w:uiPriority="51"/>
+    <w:lsdException w:name="List Table 7 Colorful" w:uiPriority="52"/>
+    <w:lsdException w:name="List Table 1 Light Accent 1" w:uiPriority="46"/>
+    <w:lsdException w:name="List Table 2 Accent 1" w:uiPriority="47"/>
+    <w:lsdException w:name="List Table 3 Accent 1" w:uiPriority="48"/>
+    <w:lsdException w:name="List Table 4 Accent 1" w:uiPriority="49"/>
+    <w:lsdException w:name="List Table 5 Dark Accent 1" w:uiPriority="50"/>
+    <w:lsdException w:name="List Table 6 Colorful Accent 1" w:uiPriority="51"/>
+    <w:lsdException w:name="List Table 7 Colorful Accent 1" w:uiPriority="52"/>
+    <w:lsdException w:name="List Table 1 Light Accent 2" w:uiPriority="46"/>
+    <w:lsdException w:name="List Table 2 Accent 2" w:uiPriority="47"/>
+    <w:lsdException w:name="List Table 3 Accent 2" w:uiPriority="48"/>
+    <w:lsdException w:name="List Table 4 Accent 2" w:uiPriority="49"/>
+    <w:lsdException w:name="List Table 5 Dark Accent 2" w:uiPriority="50"/>
+    <w:lsdException w:name="List Table 6 Colorful Accent 2" w:uiPriority="51"/>
+    <w:lsdException w:name="List Table 7 Colorful Accent 2" w:uiPriority="52"/>
+    <w:lsdException w:name="List Table 1 Light Accent 3" w:uiPriority="46"/>
+    <w:lsdException w:name="List Table 2 Accent 3" w:uiPriority="47"/>
+    <w:lsdException w:name="List Table 3 Accent 3" w:uiPriority="48"/>
+    <w:lsdException w:name="List Table 4 Accent 3" w:uiPriority="49"/>
+    <w:lsdException w:name="List Table 5 Dark Accent 3" w:uiPriority="50"/>
+    <w:lsdException w:name="List Table 6 Colorful Accent 3" w:uiPriority="51"/>
+    <w:lsdException w:name="List Table 7 Colorful Accent 3" w:uiPriority="52"/>
+    <w:lsdException w:name="List Table 1 Light Accent 4" w:uiPriority="46"/>
+    <w:lsdException w:name="List Table 2 Accent 4" w:uiPriority="47"/>
+    <w:lsdException w:name="List Table 3 Accent 4" w:uiPriority="48"/>
+    <w:lsdException w:name="List Table 4 Accent 4" w:uiPriority="49"/>
+    <w:lsdException w:name="List Table 5 Dark Accent 4" w:uiPriority="50"/>
+    <w:lsdException w:name="List Table 6 Colorful Accent 4" w:uiPriority="51"/>
+    <w:lsdException w:name="List Table 7 Colorful Accent 4" w:uiPriority="52"/>
+    <w:lsdException w:name="List Table 1 Light Accent 5" w:uiPriority="46"/>
+    <w:lsdException w:name="List Table 2 Accent 5" w:uiPriority="47"/>
+    <w:lsdException w:name="List Table 3 Accent 5" w:uiPriority="48"/>
+    <w:lsdException w:name="List Table 4 Accent 5" w:uiPriority="49"/>
+    <w:lsdException w:name="List Table 5 Dark Accent 5" w:uiPriority="50"/>
+    <w:lsdException w:name="List Table 6 Colorful Accent 5" w:uiPriority="51"/>
+    <w:lsdException w:name="List Table 7 Colorful Accent 5" w:uiPriority="52"/>
+    <w:lsdException w:name="List Table 1 Light Accent 6" w:uiPriority="46"/>
+    <w:lsdException w:name="List Table 2 Accent 6" w:uiPriority="47"/>
+    <w:lsdException w:name="List Table 3 Accent 6" w:uiPriority="48"/>
+    <w:lsdException w:name="List Table 4 Accent 6" w:uiPriority="49"/>
+    <w:lsdException w:name="List Table 5 Dark Accent 6" w:uiPriority="50"/>
+    <w:lsdException w:name="List Table 6 Colorful Accent 6" w:uiPriority="51"/>
+    <w:lsdException w:name="List Table 7 Colorful Accent 6" w:uiPriority="52"/>
   </w:latentStyles>
   <w:style w:type="paragraph" w:default="1" w:styleId="Normal">
     <w:name w:val="Normal"/>
@@ -5235,7 +5612,6 @@
     <w:uiPriority w:val="99"/>
     <w:semiHidden/>
     <w:unhideWhenUsed/>
-    <w:qFormat/>
     <w:tblPr>
       <w:tblInd w:w="0" w:type="dxa"/>
       <w:tblCellMar>
@@ -5538,7 +5914,6 @@
     <w:basedOn w:val="TableNormal"/>
     <w:rsid w:val="00556739"/>
     <w:tblPr>
-      <w:tblInd w:w="0" w:type="dxa"/>
       <w:tblBorders>
         <w:top w:val="single" w:sz="4" w:space="0" w:color="auto"/>
         <w:left w:val="single" w:sz="4" w:space="0" w:color="auto"/>
@@ -5547,12 +5922,6 @@
         <w:insideH w:val="single" w:sz="4" w:space="0" w:color="auto"/>
         <w:insideV w:val="single" w:sz="4" w:space="0" w:color="auto"/>
       </w:tblBorders>
-      <w:tblCellMar>
-        <w:top w:w="0" w:type="dxa"/>
-        <w:left w:w="108" w:type="dxa"/>
-        <w:bottom w:w="0" w:type="dxa"/>
-        <w:right w:w="108" w:type="dxa"/>
-      </w:tblCellMar>
     </w:tblPr>
   </w:style>
   <w:style w:type="paragraph" w:customStyle="1" w:styleId="ALErgnzungen">
@@ -6206,7 +6575,6 @@
     <w:uiPriority w:val="59"/>
     <w:rsid w:val="00064217"/>
     <w:tblPr>
-      <w:tblInd w:w="0" w:type="dxa"/>
       <w:tblBorders>
         <w:top w:val="single" w:sz="4" w:space="0" w:color="auto"/>
         <w:left w:val="single" w:sz="4" w:space="0" w:color="auto"/>
@@ -6215,12 +6583,6 @@
         <w:insideH w:val="single" w:sz="4" w:space="0" w:color="auto"/>
         <w:insideV w:val="single" w:sz="4" w:space="0" w:color="auto"/>
       </w:tblBorders>
-      <w:tblCellMar>
-        <w:top w:w="0" w:type="dxa"/>
-        <w:left w:w="108" w:type="dxa"/>
-        <w:bottom w:w="0" w:type="dxa"/>
-        <w:right w:w="108" w:type="dxa"/>
-      </w:tblCellMar>
     </w:tblPr>
   </w:style>
   <w:style w:type="paragraph" w:customStyle="1" w:styleId="RBNormal">
@@ -6507,7 +6869,6 @@
     <w:tblPr>
       <w:tblStyleRowBandSize w:val="1"/>
       <w:tblStyleColBandSize w:val="1"/>
-      <w:tblInd w:w="0" w:type="dxa"/>
       <w:tblBorders>
         <w:top w:val="single" w:sz="8" w:space="0" w:color="7BA0CD" w:themeColor="accent1" w:themeTint="BF"/>
         <w:left w:val="single" w:sz="8" w:space="0" w:color="7BA0CD" w:themeColor="accent1" w:themeTint="BF"/>
@@ -6515,12 +6876,6 @@
         <w:right w:val="single" w:sz="8" w:space="0" w:color="7BA0CD" w:themeColor="accent1" w:themeTint="BF"/>
         <w:insideH w:val="single" w:sz="8" w:space="0" w:color="7BA0CD" w:themeColor="accent1" w:themeTint="BF"/>
       </w:tblBorders>
-      <w:tblCellMar>
-        <w:top w:w="0" w:type="dxa"/>
-        <w:left w:w="108" w:type="dxa"/>
-        <w:bottom w:w="0" w:type="dxa"/>
-        <w:right w:w="108" w:type="dxa"/>
-      </w:tblCellMar>
     </w:tblPr>
     <w:tblStylePr w:type="firstRow">
       <w:pPr>
@@ -6895,7 +7250,7 @@
 </file>
 
 <file path=customXml/itemProps1.xml><?xml version="1.0" encoding="utf-8"?>
-<ds:datastoreItem xmlns:ds="http://schemas.openxmlformats.org/officeDocument/2006/customXml" ds:itemID="{088F6CF5-C7EF-41D9-8551-906E8DCAB6B5}">
+<ds:datastoreItem xmlns:ds="http://schemas.openxmlformats.org/officeDocument/2006/customXml" ds:itemID="{62381332-6BF5-4828-930D-9D5125FEF190}">
   <ds:schemaRefs>
     <ds:schemaRef ds:uri="http://schemas.openxmlformats.org/officeDocument/2006/bibliography"/>
   </ds:schemaRefs>

</xml_diff>